<commit_message>
Mise à jour GP_01.1
</commit_message>
<xml_diff>
--- a/03_Gestion_De_Projet/00_Guides/Guide des livrables d'un projet EPSA..docx
+++ b/03_Gestion_De_Projet/00_Guides/Guide des livrables d'un projet EPSA..docx
@@ -588,6 +588,7 @@
           <w:lang w:eastAsia="zh-CN"/>
         </w:rPr>
       </w:pPr>
+      <w:proofErr w:type="spellStart"/>
       <w:r>
         <w:rPr>
           <w:rFonts w:ascii="Corbel" w:eastAsia="Times New Roman" w:hAnsi="Corbel" w:cs="Arial"/>
@@ -598,6 +599,7 @@
         </w:rPr>
         <w:t>Versionnement</w:t>
       </w:r>
+      <w:proofErr w:type="spellEnd"/>
       <w:r>
         <w:rPr>
           <w:rFonts w:ascii="Corbel" w:eastAsia="Times New Roman" w:hAnsi="Corbel" w:cs="Arial"/>
@@ -1103,8 +1105,19 @@
                 <w:szCs w:val="24"/>
                 <w:lang w:eastAsia="zh-CN"/>
               </w:rPr>
-              <w:t>Rangement document dans intergen</w:t>
+              <w:t xml:space="preserve">Rangement document dans </w:t>
             </w:r>
+            <w:proofErr w:type="spellStart"/>
+            <w:r>
+              <w:rPr>
+                <w:rFonts w:ascii="Corbel" w:eastAsia="Times New Roman" w:hAnsi="Corbel" w:cs="Times New Roman"/>
+                <w:sz w:val="24"/>
+                <w:szCs w:val="24"/>
+                <w:lang w:eastAsia="zh-CN"/>
+              </w:rPr>
+              <w:t>intergen</w:t>
+            </w:r>
+            <w:proofErr w:type="spellEnd"/>
           </w:p>
         </w:tc>
         <w:tc>
@@ -1226,7 +1239,27 @@
                 <w:szCs w:val="24"/>
                 <w:lang w:eastAsia="zh-CN"/>
               </w:rPr>
-              <w:t>Ajout page de garde, versionnement, contenu</w:t>
+              <w:t xml:space="preserve">Ajout page de garde, </w:t>
+            </w:r>
+            <w:proofErr w:type="spellStart"/>
+            <w:r>
+              <w:rPr>
+                <w:rFonts w:ascii="Corbel" w:eastAsia="Times New Roman" w:hAnsi="Corbel" w:cs="Times New Roman"/>
+                <w:sz w:val="24"/>
+                <w:szCs w:val="24"/>
+                <w:lang w:eastAsia="zh-CN"/>
+              </w:rPr>
+              <w:t>versionnement</w:t>
+            </w:r>
+            <w:proofErr w:type="spellEnd"/>
+            <w:r>
+              <w:rPr>
+                <w:rFonts w:ascii="Corbel" w:eastAsia="Times New Roman" w:hAnsi="Corbel" w:cs="Times New Roman"/>
+                <w:sz w:val="24"/>
+                <w:szCs w:val="24"/>
+                <w:lang w:eastAsia="zh-CN"/>
+              </w:rPr>
+              <w:t>, contenu</w:t>
             </w:r>
           </w:p>
         </w:tc>
@@ -1270,6 +1303,128 @@
           </w:p>
         </w:tc>
       </w:tr>
+      <w:tr>
+        <w:trPr>
+          <w:trHeight w:val="300"/>
+          <w:jc w:val="center"/>
+        </w:trPr>
+        <w:tc>
+          <w:tcPr>
+            <w:tcW w:w="1693" w:type="dxa"/>
+            <w:tcBorders>
+              <w:top w:val="single" w:sz="6" w:space="0" w:color="CCCCCC"/>
+              <w:left w:val="single" w:sz="6" w:space="0" w:color="CCCCCC"/>
+              <w:bottom w:val="single" w:sz="6" w:space="0" w:color="CCCCCC"/>
+              <w:right w:val="single" w:sz="6" w:space="0" w:color="CCCCCC"/>
+            </w:tcBorders>
+            <w:tcMar>
+              <w:top w:w="0" w:type="dxa"/>
+              <w:left w:w="40" w:type="dxa"/>
+              <w:bottom w:w="0" w:type="dxa"/>
+              <w:right w:w="40" w:type="dxa"/>
+            </w:tcMar>
+            <w:vAlign w:val="bottom"/>
+          </w:tcPr>
+          <w:p>
+            <w:pPr>
+              <w:spacing w:after="0" w:line="240" w:lineRule="auto"/>
+              <w:jc w:val="center"/>
+              <w:rPr>
+                <w:rFonts w:ascii="Corbel" w:eastAsia="Times New Roman" w:hAnsi="Corbel" w:cs="Times New Roman"/>
+                <w:sz w:val="24"/>
+                <w:szCs w:val="24"/>
+                <w:lang w:eastAsia="zh-CN"/>
+              </w:rPr>
+            </w:pPr>
+            <w:r>
+              <w:rPr>
+                <w:rFonts w:ascii="Corbel" w:eastAsia="Times New Roman" w:hAnsi="Corbel" w:cs="Times New Roman"/>
+                <w:sz w:val="24"/>
+                <w:szCs w:val="24"/>
+                <w:lang w:eastAsia="zh-CN"/>
+              </w:rPr>
+              <w:t>2021-12-03</w:t>
+            </w:r>
+          </w:p>
+        </w:tc>
+        <w:tc>
+          <w:tcPr>
+            <w:tcW w:w="5954" w:type="dxa"/>
+            <w:tcBorders>
+              <w:top w:val="single" w:sz="6" w:space="0" w:color="CCCCCC"/>
+              <w:left w:val="single" w:sz="6" w:space="0" w:color="CCCCCC"/>
+              <w:bottom w:val="single" w:sz="6" w:space="0" w:color="CCCCCC"/>
+              <w:right w:val="single" w:sz="6" w:space="0" w:color="CCCCCC"/>
+            </w:tcBorders>
+            <w:tcMar>
+              <w:top w:w="0" w:type="dxa"/>
+              <w:left w:w="40" w:type="dxa"/>
+              <w:bottom w:w="0" w:type="dxa"/>
+              <w:right w:w="40" w:type="dxa"/>
+            </w:tcMar>
+            <w:vAlign w:val="bottom"/>
+          </w:tcPr>
+          <w:p>
+            <w:pPr>
+              <w:spacing w:after="0" w:line="240" w:lineRule="auto"/>
+              <w:rPr>
+                <w:rFonts w:ascii="Corbel" w:eastAsia="Times New Roman" w:hAnsi="Corbel" w:cs="Times New Roman"/>
+                <w:sz w:val="24"/>
+                <w:szCs w:val="24"/>
+                <w:lang w:eastAsia="zh-CN"/>
+              </w:rPr>
+            </w:pPr>
+            <w:r>
+              <w:rPr>
+                <w:rFonts w:ascii="Corbel" w:eastAsia="Times New Roman" w:hAnsi="Corbel" w:cs="Times New Roman"/>
+                <w:sz w:val="24"/>
+                <w:szCs w:val="24"/>
+                <w:lang w:eastAsia="zh-CN"/>
+              </w:rPr>
+              <w:t>Ajout conseil date des livrables</w:t>
+            </w:r>
+          </w:p>
+        </w:tc>
+        <w:tc>
+          <w:tcPr>
+            <w:tcW w:w="1409" w:type="dxa"/>
+            <w:tcBorders>
+              <w:top w:val="single" w:sz="6" w:space="0" w:color="CCCCCC"/>
+              <w:left w:val="single" w:sz="6" w:space="0" w:color="CCCCCC"/>
+              <w:bottom w:val="single" w:sz="6" w:space="0" w:color="CCCCCC"/>
+              <w:right w:val="single" w:sz="6" w:space="0" w:color="CCCCCC"/>
+            </w:tcBorders>
+            <w:tcMar>
+              <w:top w:w="0" w:type="dxa"/>
+              <w:left w:w="40" w:type="dxa"/>
+              <w:bottom w:w="0" w:type="dxa"/>
+              <w:right w:w="40" w:type="dxa"/>
+            </w:tcMar>
+            <w:vAlign w:val="bottom"/>
+          </w:tcPr>
+          <w:p>
+            <w:pPr>
+              <w:spacing w:after="0" w:line="240" w:lineRule="auto"/>
+              <w:jc w:val="center"/>
+              <w:rPr>
+                <w:rFonts w:ascii="Corbel" w:eastAsia="Times New Roman" w:hAnsi="Corbel" w:cs="Times New Roman"/>
+                <w:sz w:val="24"/>
+                <w:szCs w:val="24"/>
+                <w:lang w:eastAsia="zh-CN"/>
+              </w:rPr>
+            </w:pPr>
+            <w:r>
+              <w:rPr>
+                <w:rFonts w:ascii="Corbel" w:eastAsia="Times New Roman" w:hAnsi="Corbel" w:cs="Times New Roman"/>
+                <w:sz w:val="24"/>
+                <w:szCs w:val="24"/>
+                <w:lang w:eastAsia="zh-CN"/>
+              </w:rPr>
+              <w:t>LAI</w:t>
+            </w:r>
+          </w:p>
+        </w:tc>
+      </w:tr>
     </w:tbl>
     <w:p>
       <w:pPr>
@@ -1295,14 +1450,8 @@
     <w:p>
       <w:pPr>
         <w:pStyle w:val="Titre1"/>
-        <w:rPr>
-          <w:rFonts w:ascii="Corbel" w:hAnsi="Corbel"/>
-        </w:rPr>
-      </w:pPr>
-      <w:r>
-        <w:rPr>
-          <w:rFonts w:ascii="Corbel" w:hAnsi="Corbel"/>
-        </w:rPr>
+      </w:pPr>
+      <w:r>
         <w:lastRenderedPageBreak/>
         <w:t>Introduction</w:t>
       </w:r>
@@ -1374,7 +1523,13 @@
       </w:pPr>
       <w:r>
         <w:lastRenderedPageBreak/>
-        <w:t xml:space="preserve">Livrables associés à un système </w:t>
+        <w:t xml:space="preserve">Livrables associés à un </w:t>
+      </w:r>
+      <w:r>
+        <w:t>système</w:t>
+      </w:r>
+      <w:r>
+        <w:t xml:space="preserve"> </w:t>
       </w:r>
       <w:r>
         <w:t>Si :</w:t>
@@ -1417,47 +1572,108 @@
         <w:rPr>
           <w:rFonts w:ascii="Corbel" w:hAnsi="Corbel"/>
         </w:rPr>
-        <w:t>D00 : Liste des Sij</w:t>
-      </w:r>
-      <w:r>
-        <w:rPr>
-          <w:rFonts w:ascii="Corbel" w:hAnsi="Corbel"/>
-        </w:rPr>
-        <w:t xml:space="preserve"> et MSP du Si : </w:t>
-      </w:r>
-      <w:r>
-        <w:rPr>
-          <w:rFonts w:ascii="Corbel" w:hAnsi="Corbel"/>
-          <w:color w:val="2E74B5" w:themeColor="accent1" w:themeShade="BF"/>
-        </w:rPr>
-        <w:t>(#LAI : il est vraiment super important que l’équipe, la direction, etc prenne vite conscience de l’ensemble des sous-systèmes qui seront sous sa responsabilité) il est donc super important que vous fassiez un tableau dans lequel cela est résumé. L’idée est de le refaire chaque année afin de bien intégrer l’ampleur du projet. Une fois que la liste est dressée elle doit servir de base à la MSP du système Si, cette MSP sert à dresser la liste des interactions entre les Sij. Faites valider vos MSP par les nAs !)</w:t>
-      </w:r>
-    </w:p>
-    <w:p>
-      <w:pPr>
-        <w:pStyle w:val="Paragraphedeliste"/>
-        <w:numPr>
-          <w:ilvl w:val="0"/>
-          <w:numId w:val="1"/>
-        </w:numPr>
+        <w:t xml:space="preserve">D00 : Liste des </w:t>
+      </w:r>
+      <w:proofErr w:type="spellStart"/>
+      <w:r>
+        <w:rPr>
+          <w:rFonts w:ascii="Corbel" w:hAnsi="Corbel"/>
+        </w:rPr>
+        <w:t>Sij</w:t>
+      </w:r>
+      <w:proofErr w:type="spellEnd"/>
+      <w:r>
+        <w:rPr>
+          <w:rFonts w:ascii="Corbel" w:hAnsi="Corbel"/>
+        </w:rPr>
+        <w:t xml:space="preserve"> et MSP du Si </w:t>
+      </w:r>
+      <w:r>
+        <w:rPr>
+          <w:rFonts w:ascii="Corbel" w:hAnsi="Corbel"/>
+          <w:color w:val="FF0000"/>
+        </w:rPr>
+        <w:t>(TOP Maquette)</w:t>
+      </w:r>
+    </w:p>
+    <w:p>
+      <w:pPr>
+        <w:pStyle w:val="Paragraphedeliste"/>
         <w:tabs>
           <w:tab w:val="left" w:pos="3057"/>
         </w:tabs>
         <w:rPr>
           <w:rFonts w:ascii="Corbel" w:hAnsi="Corbel"/>
-        </w:rPr>
-      </w:pPr>
-      <w:r>
-        <w:rPr>
-          <w:rFonts w:ascii="Corbel" w:hAnsi="Corbel"/>
-        </w:rPr>
-        <w:t>D01 :</w:t>
-      </w:r>
-      <w:r>
-        <w:rPr>
-          <w:rFonts w:ascii="Corbel" w:hAnsi="Corbel"/>
-        </w:rPr>
-        <w:t xml:space="preserve"> CDCF</w:t>
+          <w:color w:val="FF0000"/>
+        </w:rPr>
+      </w:pPr>
+      <w:r>
+        <w:rPr>
+          <w:rFonts w:ascii="Corbel" w:hAnsi="Corbel"/>
+        </w:rPr>
+        <w:t xml:space="preserve"> </w:t>
+      </w:r>
+      <w:r>
+        <w:rPr>
+          <w:rFonts w:ascii="Corbel" w:hAnsi="Corbel"/>
+          <w:color w:val="2E74B5" w:themeColor="accent1" w:themeShade="BF"/>
+        </w:rPr>
+        <w:t xml:space="preserve">(#LAI : il est vraiment super important que l’équipe, la direction, </w:t>
+      </w:r>
+      <w:proofErr w:type="spellStart"/>
+      <w:r>
+        <w:rPr>
+          <w:rFonts w:ascii="Corbel" w:hAnsi="Corbel"/>
+          <w:color w:val="2E74B5" w:themeColor="accent1" w:themeShade="BF"/>
+        </w:rPr>
+        <w:t>etc</w:t>
+      </w:r>
+      <w:proofErr w:type="spellEnd"/>
+      <w:r>
+        <w:rPr>
+          <w:rFonts w:ascii="Corbel" w:hAnsi="Corbel"/>
+          <w:color w:val="2E74B5" w:themeColor="accent1" w:themeShade="BF"/>
+        </w:rPr>
+        <w:t xml:space="preserve"> prenne vite conscience de l’ensemble des sous-systèmes qui seront sous sa responsabilité) il est donc super important que vous fassiez un tableau dans lequel cela est résumé. L’idée est de le refaire chaque année afin de bien intégrer l’ampleur du projet. Une fois que la liste est dressée elle doit servir de base à la MSP du système Si, cette MSP sert à dresser la liste des interactions entre les </w:t>
+      </w:r>
+      <w:proofErr w:type="spellStart"/>
+      <w:r>
+        <w:rPr>
+          <w:rFonts w:ascii="Corbel" w:hAnsi="Corbel"/>
+          <w:color w:val="2E74B5" w:themeColor="accent1" w:themeShade="BF"/>
+        </w:rPr>
+        <w:t>Sij</w:t>
+      </w:r>
+      <w:proofErr w:type="spellEnd"/>
+      <w:r>
+        <w:rPr>
+          <w:rFonts w:ascii="Corbel" w:hAnsi="Corbel"/>
+          <w:color w:val="2E74B5" w:themeColor="accent1" w:themeShade="BF"/>
+        </w:rPr>
+        <w:t xml:space="preserve">. Faites valider vos MSP par les </w:t>
+      </w:r>
+      <w:proofErr w:type="spellStart"/>
+      <w:r>
+        <w:rPr>
+          <w:rFonts w:ascii="Corbel" w:hAnsi="Corbel"/>
+          <w:color w:val="2E74B5" w:themeColor="accent1" w:themeShade="BF"/>
+        </w:rPr>
+        <w:t>nAs</w:t>
+      </w:r>
+      <w:proofErr w:type="spellEnd"/>
+      <w:r>
+        <w:rPr>
+          <w:rFonts w:ascii="Corbel" w:hAnsi="Corbel"/>
+          <w:color w:val="2E74B5" w:themeColor="accent1" w:themeShade="BF"/>
+        </w:rPr>
+        <w:t> !)</w:t>
+      </w:r>
+      <w:r>
+        <w:rPr>
+          <w:rFonts w:ascii="Corbel" w:hAnsi="Corbel"/>
+          <w:color w:val="2E74B5" w:themeColor="accent1" w:themeShade="BF"/>
+        </w:rPr>
+        <w:t xml:space="preserve"> </w:t>
       </w:r>
     </w:p>
     <w:p>
@@ -1472,19 +1688,72 @@
         </w:tabs>
         <w:rPr>
           <w:rFonts w:ascii="Corbel" w:hAnsi="Corbel"/>
-        </w:rPr>
-      </w:pPr>
-      <w:r>
-        <w:rPr>
-          <w:rFonts w:ascii="Corbel" w:hAnsi="Corbel"/>
-        </w:rPr>
-        <w:t xml:space="preserve">D02 : </w:t>
-      </w:r>
-      <w:r>
-        <w:rPr>
-          <w:rFonts w:ascii="Corbel" w:hAnsi="Corbel"/>
-        </w:rPr>
-        <w:t xml:space="preserve"> LDO (Livrable des objectifs)</w:t>
+          <w:lang w:val="en-US"/>
+        </w:rPr>
+      </w:pPr>
+      <w:r>
+        <w:rPr>
+          <w:rFonts w:ascii="Corbel" w:hAnsi="Corbel"/>
+          <w:lang w:val="en-US"/>
+        </w:rPr>
+        <w:t>D</w:t>
+      </w:r>
+      <w:proofErr w:type="gramStart"/>
+      <w:r>
+        <w:rPr>
+          <w:rFonts w:ascii="Corbel" w:hAnsi="Corbel"/>
+          <w:lang w:val="en-US"/>
+        </w:rPr>
+        <w:t>01 :</w:t>
+      </w:r>
+      <w:proofErr w:type="gramEnd"/>
+      <w:r>
+        <w:rPr>
+          <w:rFonts w:ascii="Corbel" w:hAnsi="Corbel"/>
+          <w:lang w:val="en-US"/>
+        </w:rPr>
+        <w:t xml:space="preserve"> CDCF</w:t>
+      </w:r>
+      <w:r>
+        <w:rPr>
+          <w:rFonts w:ascii="Corbel" w:hAnsi="Corbel"/>
+          <w:lang w:val="en-US"/>
+        </w:rPr>
+        <w:t xml:space="preserve"> </w:t>
+      </w:r>
+      <w:r>
+        <w:rPr>
+          <w:rFonts w:ascii="Corbel" w:hAnsi="Corbel"/>
+          <w:color w:val="FF0000"/>
+          <w:lang w:val="en-US"/>
+        </w:rPr>
+        <w:t xml:space="preserve">(TOP </w:t>
+      </w:r>
+      <w:proofErr w:type="spellStart"/>
+      <w:r>
+        <w:rPr>
+          <w:rFonts w:ascii="Corbel" w:hAnsi="Corbel"/>
+          <w:color w:val="FF0000"/>
+          <w:lang w:val="en-US"/>
+        </w:rPr>
+        <w:t>Pré</w:t>
+      </w:r>
+      <w:proofErr w:type="spellEnd"/>
+      <w:r>
+        <w:rPr>
+          <w:rFonts w:ascii="Corbel" w:hAnsi="Corbel"/>
+          <w:color w:val="FF0000"/>
+          <w:lang w:val="en-US"/>
+        </w:rPr>
+        <w:t>-Dim</w:t>
+      </w:r>
+      <w:r>
+        <w:rPr>
+          <w:rFonts w:ascii="Corbel" w:hAnsi="Corbel"/>
+          <w:color w:val="FF0000"/>
+          <w:lang w:val="en-US"/>
+        </w:rPr>
+        <w:t>)</w:t>
       </w:r>
     </w:p>
     <w:p>
@@ -1505,23 +1774,38 @@
         <w:rPr>
           <w:rFonts w:ascii="Corbel" w:hAnsi="Corbel"/>
         </w:rPr>
-        <w:t>D0</w:t>
-      </w:r>
-      <w:r>
-        <w:rPr>
-          <w:rFonts w:ascii="Corbel" w:hAnsi="Corbel"/>
-        </w:rPr>
-        <w:t>3</w:t>
-      </w:r>
-      <w:r>
-        <w:rPr>
-          <w:rFonts w:ascii="Corbel" w:hAnsi="Corbel"/>
-        </w:rPr>
-        <w:t> : PSE : Programme et structure d’essais</w:t>
-      </w:r>
-    </w:p>
-    <w:p>
-      <w:pPr>
+        <w:t xml:space="preserve">D02 : </w:t>
+      </w:r>
+      <w:r>
+        <w:rPr>
+          <w:rFonts w:ascii="Corbel" w:hAnsi="Corbel"/>
+        </w:rPr>
+        <w:t xml:space="preserve"> LDO (Livrable des objectifs)</w:t>
+      </w:r>
+      <w:r>
+        <w:rPr>
+          <w:rFonts w:ascii="Corbel" w:hAnsi="Corbel"/>
+        </w:rPr>
+        <w:t xml:space="preserve"> </w:t>
+      </w:r>
+      <w:r>
+        <w:rPr>
+          <w:rFonts w:ascii="Corbel" w:hAnsi="Corbel"/>
+          <w:color w:val="FF0000"/>
+        </w:rPr>
+        <w:t>(TOP Pré-Dim)</w:t>
+      </w:r>
+      <w:r>
+        <w:rPr>
+          <w:rFonts w:ascii="Corbel" w:hAnsi="Corbel"/>
+          <w:color w:val="2E74B5" w:themeColor="accent1" w:themeShade="BF"/>
+        </w:rPr>
+        <w:t xml:space="preserve"> </w:t>
+      </w:r>
+    </w:p>
+    <w:p>
+      <w:pPr>
+        <w:pStyle w:val="Paragraphedeliste"/>
         <w:tabs>
           <w:tab w:val="left" w:pos="3057"/>
         </w:tabs>
@@ -1532,43 +1816,32 @@
       <w:r>
         <w:rPr>
           <w:rFonts w:ascii="Corbel" w:hAnsi="Corbel"/>
-        </w:rPr>
-        <w:t>En plus des livrables standards</w:t>
-      </w:r>
-      <w:r>
-        <w:rPr>
-          <w:rFonts w:ascii="Corbel" w:hAnsi="Corbel"/>
-        </w:rPr>
-        <w:t xml:space="preserve"> définis si dessous</w:t>
-      </w:r>
-    </w:p>
-    <w:p>
-      <w:pPr>
-        <w:rPr>
-          <w:rFonts w:ascii="Corbel" w:hAnsi="Corbel"/>
-          <w:u w:val="single"/>
-        </w:rPr>
-      </w:pPr>
-      <w:r>
-        <w:rPr>
-          <w:rFonts w:ascii="Corbel" w:hAnsi="Corbel"/>
-          <w:u w:val="single"/>
-        </w:rPr>
-        <w:t>Pour un système Sij :</w:t>
-      </w:r>
-      <w:r>
-        <w:rPr>
-          <w:rFonts w:ascii="Corbel" w:hAnsi="Corbel"/>
-          <w:u w:val="single"/>
-        </w:rPr>
-        <w:t xml:space="preserve"> (13</w:t>
-      </w:r>
-      <w:r>
-        <w:rPr>
-          <w:rFonts w:ascii="Corbel" w:hAnsi="Corbel"/>
-          <w:u w:val="single"/>
-        </w:rPr>
-        <w:t xml:space="preserve"> livrables) :</w:t>
+          <w:color w:val="2E74B5" w:themeColor="accent1" w:themeShade="BF"/>
+        </w:rPr>
+        <w:t>(#LAI :</w:t>
+      </w:r>
+      <w:r>
+        <w:rPr>
+          <w:rFonts w:ascii="Corbel" w:hAnsi="Corbel"/>
+          <w:color w:val="2E74B5" w:themeColor="accent1" w:themeShade="BF"/>
+        </w:rPr>
+        <w:t xml:space="preserve"> Le cahier des charges et les objectifs d’un système ce n’est pas la même chose ! Il faut dresser ce livrable et le garder sous le coude toute l’année car c’est ce qui devra guider les équipes. Je conseille de le garder dans le même dossier que celui </w:t>
+      </w:r>
+      <w:proofErr w:type="gramStart"/>
+      <w:r>
+        <w:rPr>
+          <w:rFonts w:ascii="Corbel" w:hAnsi="Corbel"/>
+          <w:color w:val="2E74B5" w:themeColor="accent1" w:themeShade="BF"/>
+        </w:rPr>
+        <w:t>ou</w:t>
+      </w:r>
+      <w:proofErr w:type="gramEnd"/>
+      <w:r>
+        <w:rPr>
+          <w:rFonts w:ascii="Corbel" w:hAnsi="Corbel"/>
+          <w:color w:val="2E74B5" w:themeColor="accent1" w:themeShade="BF"/>
+        </w:rPr>
+        <w:t xml:space="preserve"> se trouvera les cahiers des charges)</w:t>
       </w:r>
     </w:p>
     <w:p>
@@ -1578,21 +1851,94 @@
           <w:ilvl w:val="0"/>
           <w:numId w:val="1"/>
         </w:numPr>
-        <w:rPr>
-          <w:rFonts w:ascii="Corbel" w:hAnsi="Corbel"/>
-        </w:rPr>
-      </w:pPr>
-      <w:r>
-        <w:rPr>
-          <w:rFonts w:ascii="Corbel" w:hAnsi="Corbel"/>
-        </w:rPr>
-        <w:t>L00 :</w:t>
-      </w:r>
-      <w:r>
-        <w:rPr>
-          <w:rFonts w:ascii="Corbel" w:hAnsi="Corbel"/>
-        </w:rPr>
-        <w:t xml:space="preserve"> D2I : Dossier de Documentation Intergénérationnel</w:t>
+        <w:tabs>
+          <w:tab w:val="left" w:pos="3057"/>
+        </w:tabs>
+        <w:rPr>
+          <w:rFonts w:ascii="Corbel" w:hAnsi="Corbel"/>
+        </w:rPr>
+      </w:pPr>
+      <w:r>
+        <w:rPr>
+          <w:rFonts w:ascii="Corbel" w:hAnsi="Corbel"/>
+        </w:rPr>
+        <w:t>D0</w:t>
+      </w:r>
+      <w:r>
+        <w:rPr>
+          <w:rFonts w:ascii="Corbel" w:hAnsi="Corbel"/>
+        </w:rPr>
+        <w:t>3</w:t>
+      </w:r>
+      <w:r>
+        <w:rPr>
+          <w:rFonts w:ascii="Corbel" w:hAnsi="Corbel"/>
+        </w:rPr>
+        <w:t> : PSE : Programme et structure d’essais</w:t>
+      </w:r>
+      <w:r>
+        <w:rPr>
+          <w:rFonts w:ascii="Corbel" w:hAnsi="Corbel"/>
+        </w:rPr>
+        <w:t xml:space="preserve"> </w:t>
+      </w:r>
+      <w:r>
+        <w:rPr>
+          <w:rFonts w:ascii="Corbel" w:hAnsi="Corbel"/>
+          <w:color w:val="2E74B5" w:themeColor="accent1" w:themeShade="BF"/>
+        </w:rPr>
+        <w:t>(#LAI :</w:t>
+      </w:r>
+      <w:r>
+        <w:rPr>
+          <w:rFonts w:ascii="Corbel" w:hAnsi="Corbel"/>
+          <w:color w:val="2E74B5" w:themeColor="accent1" w:themeShade="BF"/>
+        </w:rPr>
+        <w:t xml:space="preserve"> NGO ?)</w:t>
+      </w:r>
+    </w:p>
+    <w:p>
+      <w:pPr>
+        <w:rPr>
+          <w:rFonts w:asciiTheme="majorHAnsi" w:eastAsiaTheme="majorEastAsia" w:hAnsiTheme="majorHAnsi" w:cstheme="majorBidi"/>
+          <w:color w:val="2E74B5" w:themeColor="accent1" w:themeShade="BF"/>
+          <w:sz w:val="32"/>
+          <w:szCs w:val="32"/>
+        </w:rPr>
+      </w:pPr>
+      <w:r>
+        <w:br w:type="page"/>
+      </w:r>
+    </w:p>
+    <w:p>
+      <w:pPr>
+        <w:pStyle w:val="Titre1"/>
+      </w:pPr>
+      <w:r>
+        <w:lastRenderedPageBreak/>
+        <w:t xml:space="preserve">Livrables standards définis par la PO-07-002 : </w:t>
+      </w:r>
+    </w:p>
+    <w:p>
+      <w:pPr>
+        <w:pStyle w:val="Titre2"/>
+      </w:pPr>
+      <w:r>
+        <w:t>Pour un système </w:t>
+      </w:r>
+      <w:proofErr w:type="spellStart"/>
+      <w:r>
+        <w:t>Sij</w:t>
+      </w:r>
+      <w:proofErr w:type="spellEnd"/>
+      <w:r>
+        <w:t> :</w:t>
+      </w:r>
+      <w:r>
+        <w:t xml:space="preserve"> (13</w:t>
+      </w:r>
+      <w:r>
+        <w:t xml:space="preserve"> livrables) :</w:t>
       </w:r>
     </w:p>
     <w:p>
@@ -1610,7 +1956,26 @@
         <w:rPr>
           <w:rFonts w:ascii="Corbel" w:hAnsi="Corbel"/>
         </w:rPr>
-        <w:t>L01 : PREMS</w:t>
+        <w:t>L00 :</w:t>
+      </w:r>
+      <w:r>
+        <w:rPr>
+          <w:rFonts w:ascii="Corbel" w:hAnsi="Corbel"/>
+        </w:rPr>
+        <w:t xml:space="preserve"> D2I : Dossier de Documentation Intergénérationnel</w:t>
+      </w:r>
+      <w:r>
+        <w:rPr>
+          <w:rFonts w:ascii="Corbel" w:hAnsi="Corbel"/>
+        </w:rPr>
+        <w:t xml:space="preserve"> </w:t>
+      </w:r>
+      <w:r>
+        <w:rPr>
+          <w:rFonts w:ascii="Corbel" w:hAnsi="Corbel"/>
+          <w:color w:val="FF0000"/>
+        </w:rPr>
+        <w:t>(TOP Maquette)</w:t>
       </w:r>
     </w:p>
     <w:p>
@@ -1628,7 +1993,20 @@
         <w:rPr>
           <w:rFonts w:ascii="Corbel" w:hAnsi="Corbel"/>
         </w:rPr>
-        <w:t>L02 : MSP</w:t>
+        <w:t>L01 : PREMS</w:t>
+      </w:r>
+      <w:r>
+        <w:rPr>
+          <w:rFonts w:ascii="Corbel" w:hAnsi="Corbel"/>
+        </w:rPr>
+        <w:t xml:space="preserve"> </w:t>
+      </w:r>
+      <w:r>
+        <w:rPr>
+          <w:rFonts w:ascii="Corbel" w:hAnsi="Corbel"/>
+          <w:color w:val="FF0000"/>
+        </w:rPr>
+        <w:t>(TOP Maquette)</w:t>
       </w:r>
     </w:p>
     <w:p>
@@ -1640,25 +2018,72 @@
         </w:numPr>
         <w:rPr>
           <w:rFonts w:ascii="Corbel" w:hAnsi="Corbel"/>
-        </w:rPr>
-      </w:pPr>
-      <w:r>
-        <w:rPr>
-          <w:rFonts w:ascii="Corbel" w:hAnsi="Corbel"/>
+          <w:lang w:val="en-US"/>
+        </w:rPr>
+      </w:pPr>
+      <w:r>
+        <w:rPr>
+          <w:rFonts w:ascii="Corbel" w:hAnsi="Corbel"/>
+          <w:lang w:val="en-US"/>
         </w:rPr>
         <w:t>L</w:t>
       </w:r>
-      <w:r>
-        <w:rPr>
-          <w:rFonts w:ascii="Corbel" w:hAnsi="Corbel"/>
-        </w:rPr>
-        <w:t>03</w:t>
-      </w:r>
-      <w:r>
-        <w:rPr>
-          <w:rFonts w:ascii="Corbel" w:hAnsi="Corbel"/>
-        </w:rPr>
-        <w:t> : CDCF</w:t>
+      <w:proofErr w:type="gramStart"/>
+      <w:r>
+        <w:rPr>
+          <w:rFonts w:ascii="Corbel" w:hAnsi="Corbel"/>
+          <w:lang w:val="en-US"/>
+        </w:rPr>
+        <w:t>02 :</w:t>
+      </w:r>
+      <w:proofErr w:type="gramEnd"/>
+      <w:r>
+        <w:rPr>
+          <w:rFonts w:ascii="Corbel" w:hAnsi="Corbel"/>
+          <w:lang w:val="en-US"/>
+        </w:rPr>
+        <w:t xml:space="preserve"> MSP</w:t>
+      </w:r>
+      <w:r>
+        <w:rPr>
+          <w:rFonts w:ascii="Corbel" w:hAnsi="Corbel"/>
+          <w:lang w:val="en-US"/>
+        </w:rPr>
+        <w:t xml:space="preserve"> </w:t>
+      </w:r>
+      <w:r>
+        <w:rPr>
+          <w:rFonts w:ascii="Corbel" w:hAnsi="Corbel"/>
+          <w:color w:val="FF0000"/>
+          <w:lang w:val="en-US"/>
+        </w:rPr>
+        <w:t xml:space="preserve">(TOP </w:t>
+      </w:r>
+      <w:proofErr w:type="spellStart"/>
+      <w:r>
+        <w:rPr>
+          <w:rFonts w:ascii="Corbel" w:hAnsi="Corbel"/>
+          <w:color w:val="FF0000"/>
+          <w:lang w:val="en-US"/>
+        </w:rPr>
+        <w:t>Pré</w:t>
+      </w:r>
+      <w:proofErr w:type="spellEnd"/>
+      <w:r>
+        <w:rPr>
+          <w:rFonts w:ascii="Corbel" w:hAnsi="Corbel"/>
+          <w:color w:val="FF0000"/>
+          <w:lang w:val="en-US"/>
+        </w:rPr>
+        <w:t>-D</w:t>
+      </w:r>
+      <w:r>
+        <w:rPr>
+          <w:rFonts w:ascii="Corbel" w:hAnsi="Corbel"/>
+          <w:color w:val="FF0000"/>
+          <w:lang w:val="en-US"/>
+        </w:rPr>
+        <w:t>im)</w:t>
       </w:r>
     </w:p>
     <w:p>
@@ -1670,25 +2095,79 @@
         </w:numPr>
         <w:rPr>
           <w:rFonts w:ascii="Corbel" w:hAnsi="Corbel"/>
-        </w:rPr>
-      </w:pPr>
-      <w:r>
-        <w:rPr>
-          <w:rFonts w:ascii="Corbel" w:hAnsi="Corbel"/>
-        </w:rPr>
-        <w:t>L04:</w:t>
-      </w:r>
-      <w:r>
-        <w:rPr>
-          <w:rFonts w:ascii="Corbel" w:hAnsi="Corbel"/>
-        </w:rPr>
-        <w:t xml:space="preserve"> Conception Concept Archi - C</w:t>
-      </w:r>
-      <w:r>
-        <w:rPr>
-          <w:rFonts w:ascii="Corbel" w:hAnsi="Corbel"/>
-        </w:rPr>
-        <w:t>CA</w:t>
+          <w:lang w:val="en-US"/>
+        </w:rPr>
+      </w:pPr>
+      <w:r>
+        <w:rPr>
+          <w:rFonts w:ascii="Corbel" w:hAnsi="Corbel"/>
+          <w:lang w:val="en-US"/>
+        </w:rPr>
+        <w:t>L</w:t>
+      </w:r>
+      <w:proofErr w:type="gramStart"/>
+      <w:r>
+        <w:rPr>
+          <w:rFonts w:ascii="Corbel" w:hAnsi="Corbel"/>
+          <w:lang w:val="en-US"/>
+        </w:rPr>
+        <w:t>03</w:t>
+      </w:r>
+      <w:r>
+        <w:rPr>
+          <w:rFonts w:ascii="Corbel" w:hAnsi="Corbel"/>
+          <w:lang w:val="en-US"/>
+        </w:rPr>
+        <w:t> :</w:t>
+      </w:r>
+      <w:proofErr w:type="gramEnd"/>
+      <w:r>
+        <w:rPr>
+          <w:rFonts w:ascii="Corbel" w:hAnsi="Corbel"/>
+          <w:lang w:val="en-US"/>
+        </w:rPr>
+        <w:t xml:space="preserve"> CDCF</w:t>
+      </w:r>
+      <w:r>
+        <w:rPr>
+          <w:rFonts w:ascii="Corbel" w:hAnsi="Corbel"/>
+          <w:lang w:val="en-US"/>
+        </w:rPr>
+        <w:t xml:space="preserve"> </w:t>
+      </w:r>
+      <w:r>
+        <w:rPr>
+          <w:rFonts w:ascii="Corbel" w:hAnsi="Corbel"/>
+          <w:color w:val="FF0000"/>
+          <w:lang w:val="en-US"/>
+        </w:rPr>
+        <w:t xml:space="preserve">(TOP </w:t>
+      </w:r>
+      <w:proofErr w:type="spellStart"/>
+      <w:r>
+        <w:rPr>
+          <w:rFonts w:ascii="Corbel" w:hAnsi="Corbel"/>
+          <w:color w:val="FF0000"/>
+          <w:lang w:val="en-US"/>
+        </w:rPr>
+        <w:t>Pré</w:t>
+      </w:r>
+      <w:proofErr w:type="spellEnd"/>
+      <w:r>
+        <w:rPr>
+          <w:rFonts w:ascii="Corbel" w:hAnsi="Corbel"/>
+          <w:color w:val="FF0000"/>
+          <w:lang w:val="en-US"/>
+        </w:rPr>
+        <w:t>-D</w:t>
+      </w:r>
+      <w:r>
+        <w:rPr>
+          <w:rFonts w:ascii="Corbel" w:hAnsi="Corbel"/>
+          <w:color w:val="FF0000"/>
+          <w:lang w:val="en-US"/>
+        </w:rPr>
+        <w:t>im)</w:t>
       </w:r>
     </w:p>
     <w:p>
@@ -1706,19 +2185,73 @@
         <w:rPr>
           <w:rFonts w:ascii="Corbel" w:hAnsi="Corbel"/>
         </w:rPr>
-        <w:t>L04bi</w:t>
-      </w:r>
-      <w:r>
-        <w:rPr>
-          <w:rFonts w:ascii="Corbel" w:hAnsi="Corbel"/>
-        </w:rPr>
-        <w:t>s : Conception Config Dimen - CC</w:t>
-      </w:r>
-      <w:r>
-        <w:rPr>
-          <w:rFonts w:ascii="Corbel" w:hAnsi="Corbel"/>
-        </w:rPr>
-        <w:t>D</w:t>
+        <w:t>L</w:t>
+      </w:r>
+      <w:proofErr w:type="gramStart"/>
+      <w:r>
+        <w:rPr>
+          <w:rFonts w:ascii="Corbel" w:hAnsi="Corbel"/>
+        </w:rPr>
+        <w:t>04:</w:t>
+      </w:r>
+      <w:proofErr w:type="gramEnd"/>
+      <w:r>
+        <w:rPr>
+          <w:rFonts w:ascii="Corbel" w:hAnsi="Corbel"/>
+        </w:rPr>
+        <w:t xml:space="preserve"> Conception Concept Archi </w:t>
+      </w:r>
+      <w:r>
+        <w:rPr>
+          <w:rFonts w:ascii="Corbel" w:hAnsi="Corbel"/>
+        </w:rPr>
+        <w:t>–</w:t>
+      </w:r>
+      <w:r>
+        <w:rPr>
+          <w:rFonts w:ascii="Corbel" w:hAnsi="Corbel"/>
+        </w:rPr>
+        <w:t xml:space="preserve"> C</w:t>
+      </w:r>
+      <w:r>
+        <w:rPr>
+          <w:rFonts w:ascii="Corbel" w:hAnsi="Corbel"/>
+        </w:rPr>
+        <w:t>CA</w:t>
+      </w:r>
+      <w:r>
+        <w:rPr>
+          <w:rFonts w:ascii="Corbel" w:hAnsi="Corbel"/>
+        </w:rPr>
+        <w:t xml:space="preserve"> </w:t>
+      </w:r>
+      <w:r>
+        <w:rPr>
+          <w:rFonts w:ascii="Corbel" w:hAnsi="Corbel"/>
+          <w:color w:val="FF0000"/>
+        </w:rPr>
+        <w:t xml:space="preserve">(TOP </w:t>
+      </w:r>
+      <w:r>
+        <w:rPr>
+          <w:rFonts w:ascii="Corbel" w:hAnsi="Corbel"/>
+          <w:color w:val="FF0000"/>
+        </w:rPr>
+        <w:t>S</w:t>
+      </w:r>
+      <w:r>
+        <w:rPr>
+          <w:rFonts w:ascii="Corbel" w:hAnsi="Corbel"/>
+          <w:color w:val="FF0000"/>
+        </w:rPr>
+        <w:t>a</w:t>
+      </w:r>
+      <w:r>
+        <w:rPr>
+          <w:rFonts w:ascii="Corbel" w:hAnsi="Corbel"/>
+          <w:color w:val="FF0000"/>
+        </w:rPr>
+        <w:t>ison)</w:t>
       </w:r>
     </w:p>
     <w:p>
@@ -1736,13 +2269,100 @@
         <w:rPr>
           <w:rFonts w:ascii="Corbel" w:hAnsi="Corbel"/>
         </w:rPr>
-        <w:t>L05 : MIF-3D</w:t>
-      </w:r>
-      <w:r>
-        <w:rPr>
-          <w:rFonts w:ascii="Corbel" w:hAnsi="Corbel"/>
-        </w:rPr>
-        <w:t> ?</w:t>
+        <w:t>L04bi</w:t>
+      </w:r>
+      <w:r>
+        <w:rPr>
+          <w:rFonts w:ascii="Corbel" w:hAnsi="Corbel"/>
+        </w:rPr>
+        <w:t xml:space="preserve">s : Conception Config </w:t>
+      </w:r>
+      <w:proofErr w:type="spellStart"/>
+      <w:r>
+        <w:rPr>
+          <w:rFonts w:ascii="Corbel" w:hAnsi="Corbel"/>
+        </w:rPr>
+        <w:t>Dimen</w:t>
+      </w:r>
+      <w:proofErr w:type="spellEnd"/>
+      <w:r>
+        <w:rPr>
+          <w:rFonts w:ascii="Corbel" w:hAnsi="Corbel"/>
+        </w:rPr>
+        <w:t xml:space="preserve"> </w:t>
+      </w:r>
+      <w:r>
+        <w:rPr>
+          <w:rFonts w:ascii="Corbel" w:hAnsi="Corbel"/>
+        </w:rPr>
+        <w:t>–</w:t>
+      </w:r>
+      <w:r>
+        <w:rPr>
+          <w:rFonts w:ascii="Corbel" w:hAnsi="Corbel"/>
+        </w:rPr>
+        <w:t xml:space="preserve"> </w:t>
+      </w:r>
+      <w:proofErr w:type="gramStart"/>
+      <w:r>
+        <w:rPr>
+          <w:rFonts w:ascii="Corbel" w:hAnsi="Corbel"/>
+        </w:rPr>
+        <w:t>CC</w:t>
+      </w:r>
+      <w:r>
+        <w:rPr>
+          <w:rFonts w:ascii="Corbel" w:hAnsi="Corbel"/>
+        </w:rPr>
+        <w:t>D</w:t>
+      </w:r>
+      <w:r>
+        <w:rPr>
+          <w:rFonts w:ascii="Corbel" w:hAnsi="Corbel"/>
+        </w:rPr>
+        <w:t xml:space="preserve"> </w:t>
+      </w:r>
+      <w:r>
+        <w:rPr>
+          <w:rFonts w:ascii="Corbel" w:hAnsi="Corbel"/>
+        </w:rPr>
+        <w:t xml:space="preserve"> </w:t>
+      </w:r>
+      <w:r>
+        <w:rPr>
+          <w:rFonts w:ascii="Corbel" w:hAnsi="Corbel"/>
+          <w:color w:val="FF0000"/>
+        </w:rPr>
+        <w:t>(</w:t>
+      </w:r>
+      <w:proofErr w:type="gramEnd"/>
+      <w:r>
+        <w:rPr>
+          <w:rFonts w:ascii="Corbel" w:hAnsi="Corbel"/>
+          <w:color w:val="FF0000"/>
+        </w:rPr>
+        <w:t xml:space="preserve">TOP </w:t>
+      </w:r>
+      <w:r>
+        <w:rPr>
+          <w:rFonts w:ascii="Corbel" w:hAnsi="Corbel"/>
+          <w:color w:val="FF0000"/>
+        </w:rPr>
+        <w:t>S</w:t>
+      </w:r>
+      <w:r>
+        <w:rPr>
+          <w:rFonts w:ascii="Corbel" w:hAnsi="Corbel"/>
+          <w:color w:val="FF0000"/>
+        </w:rPr>
+        <w:t>a</w:t>
+      </w:r>
+      <w:r>
+        <w:rPr>
+          <w:rFonts w:ascii="Corbel" w:hAnsi="Corbel"/>
+          <w:color w:val="FF0000"/>
+        </w:rPr>
+        <w:t>ison)</w:t>
       </w:r>
     </w:p>
     <w:p>
@@ -1754,37 +2374,64 @@
         </w:numPr>
         <w:rPr>
           <w:rFonts w:ascii="Corbel" w:hAnsi="Corbel"/>
-        </w:rPr>
-      </w:pPr>
-      <w:r>
-        <w:rPr>
-          <w:rFonts w:ascii="Corbel" w:hAnsi="Corbel"/>
+          <w:lang w:val="en-US"/>
+        </w:rPr>
+      </w:pPr>
+      <w:r>
+        <w:rPr>
+          <w:rFonts w:ascii="Corbel" w:hAnsi="Corbel"/>
+          <w:lang w:val="en-US"/>
         </w:rPr>
         <w:t>L</w:t>
       </w:r>
-      <w:r>
-        <w:rPr>
-          <w:rFonts w:ascii="Corbel" w:hAnsi="Corbel"/>
-        </w:rPr>
-        <w:t>06</w:t>
-      </w:r>
-      <w:r>
-        <w:rPr>
-          <w:rFonts w:ascii="Corbel" w:hAnsi="Corbel"/>
-        </w:rPr>
-        <w:t>:</w:t>
-      </w:r>
-      <w:r>
-        <w:rPr>
-          <w:rFonts w:ascii="Corbel" w:hAnsi="Corbel"/>
-        </w:rPr>
-        <w:t xml:space="preserve"> </w:t>
-      </w:r>
-      <w:r>
-        <w:rPr>
-          <w:rFonts w:ascii="Corbel" w:hAnsi="Corbel"/>
-        </w:rPr>
-        <w:t>BIC (Bilan d’ingénierie Compétition)</w:t>
+      <w:proofErr w:type="gramStart"/>
+      <w:r>
+        <w:rPr>
+          <w:rFonts w:ascii="Corbel" w:hAnsi="Corbel"/>
+          <w:lang w:val="en-US"/>
+        </w:rPr>
+        <w:t>05 :</w:t>
+      </w:r>
+      <w:proofErr w:type="gramEnd"/>
+      <w:r>
+        <w:rPr>
+          <w:rFonts w:ascii="Corbel" w:hAnsi="Corbel"/>
+          <w:lang w:val="en-US"/>
+        </w:rPr>
+        <w:t xml:space="preserve"> MIF-3D</w:t>
+      </w:r>
+      <w:r>
+        <w:rPr>
+          <w:rFonts w:ascii="Corbel" w:hAnsi="Corbel"/>
+          <w:lang w:val="en-US"/>
+        </w:rPr>
+        <w:t> </w:t>
+      </w:r>
+      <w:r>
+        <w:rPr>
+          <w:rFonts w:ascii="Corbel" w:hAnsi="Corbel"/>
+          <w:color w:val="FF0000"/>
+          <w:lang w:val="en-US"/>
+        </w:rPr>
+        <w:t xml:space="preserve">(TOP </w:t>
+      </w:r>
+      <w:proofErr w:type="spellStart"/>
+      <w:r>
+        <w:rPr>
+          <w:rFonts w:ascii="Corbel" w:hAnsi="Corbel"/>
+          <w:color w:val="FF0000"/>
+          <w:lang w:val="en-US"/>
+        </w:rPr>
+        <w:t>Copeau</w:t>
+      </w:r>
+      <w:proofErr w:type="spellEnd"/>
+      <w:r>
+        <w:rPr>
+          <w:rFonts w:ascii="Corbel" w:hAnsi="Corbel"/>
+          <w:color w:val="FF0000"/>
+          <w:lang w:val="en-US"/>
+        </w:rPr>
+        <w:t>)</w:t>
       </w:r>
     </w:p>
     <w:p>
@@ -1804,17 +2451,45 @@
         </w:rPr>
         <w:t>L</w:t>
       </w:r>
-      <w:r>
-        <w:rPr>
-          <w:rFonts w:ascii="Corbel" w:hAnsi="Corbel"/>
-        </w:rPr>
-        <w:t>07</w:t>
-      </w:r>
-      <w:r>
-        <w:rPr>
-          <w:rFonts w:ascii="Corbel" w:hAnsi="Corbel"/>
-        </w:rPr>
-        <w:t> : PROP</w:t>
+      <w:proofErr w:type="gramStart"/>
+      <w:r>
+        <w:rPr>
+          <w:rFonts w:ascii="Corbel" w:hAnsi="Corbel"/>
+        </w:rPr>
+        <w:t>06</w:t>
+      </w:r>
+      <w:r>
+        <w:rPr>
+          <w:rFonts w:ascii="Corbel" w:hAnsi="Corbel"/>
+        </w:rPr>
+        <w:t>:</w:t>
+      </w:r>
+      <w:proofErr w:type="gramEnd"/>
+      <w:r>
+        <w:rPr>
+          <w:rFonts w:ascii="Corbel" w:hAnsi="Corbel"/>
+        </w:rPr>
+        <w:t xml:space="preserve"> </w:t>
+      </w:r>
+      <w:r>
+        <w:rPr>
+          <w:rFonts w:ascii="Corbel" w:hAnsi="Corbel"/>
+        </w:rPr>
+        <w:t>BIC (Bilan d’ingénierie Compétition)</w:t>
+      </w:r>
+      <w:r>
+        <w:rPr>
+          <w:rFonts w:ascii="Corbel" w:hAnsi="Corbel"/>
+          <w:color w:val="FF0000"/>
+        </w:rPr>
+        <w:t xml:space="preserve"> </w:t>
+      </w:r>
+      <w:r>
+        <w:rPr>
+          <w:rFonts w:ascii="Corbel" w:hAnsi="Corbel"/>
+          <w:color w:val="FF0000"/>
+        </w:rPr>
+        <w:t>(TOP Copeau)</w:t>
       </w:r>
     </w:p>
     <w:p>
@@ -1832,13 +2507,61 @@
         <w:rPr>
           <w:rFonts w:ascii="Corbel" w:hAnsi="Corbel"/>
         </w:rPr>
-        <w:t>L08</w:t>
-      </w:r>
-      <w:r>
-        <w:rPr>
-          <w:rFonts w:ascii="Corbel" w:hAnsi="Corbel"/>
-        </w:rPr>
-        <w:t> : PROM</w:t>
+        <w:t>L</w:t>
+      </w:r>
+      <w:r>
+        <w:rPr>
+          <w:rFonts w:ascii="Corbel" w:hAnsi="Corbel"/>
+        </w:rPr>
+        <w:t>07</w:t>
+      </w:r>
+      <w:r>
+        <w:rPr>
+          <w:rFonts w:ascii="Corbel" w:hAnsi="Corbel"/>
+        </w:rPr>
+        <w:t xml:space="preserve"> : </w:t>
+      </w:r>
+      <w:proofErr w:type="gramStart"/>
+      <w:r>
+        <w:rPr>
+          <w:rFonts w:ascii="Corbel" w:hAnsi="Corbel"/>
+        </w:rPr>
+        <w:t>PROP</w:t>
+      </w:r>
+      <w:r>
+        <w:rPr>
+          <w:rFonts w:ascii="Corbel" w:hAnsi="Corbel"/>
+          <w:color w:val="FF0000"/>
+          <w:lang w:val="en-US"/>
+        </w:rPr>
+        <w:t>(</w:t>
+      </w:r>
+      <w:proofErr w:type="gramEnd"/>
+      <w:r>
+        <w:rPr>
+          <w:rFonts w:ascii="Corbel" w:hAnsi="Corbel"/>
+          <w:color w:val="FF0000"/>
+          <w:lang w:val="en-US"/>
+        </w:rPr>
+        <w:t xml:space="preserve">TOP </w:t>
+      </w:r>
+      <w:proofErr w:type="spellStart"/>
+      <w:r>
+        <w:rPr>
+          <w:rFonts w:ascii="Corbel" w:hAnsi="Corbel"/>
+          <w:color w:val="FF0000"/>
+          <w:lang w:val="en-US"/>
+        </w:rPr>
+        <w:t>Copeau</w:t>
+      </w:r>
+      <w:proofErr w:type="spellEnd"/>
+      <w:r>
+        <w:rPr>
+          <w:rFonts w:ascii="Corbel" w:hAnsi="Corbel"/>
+          <w:color w:val="FF0000"/>
+          <w:lang w:val="en-US"/>
+        </w:rPr>
+        <w:t>)</w:t>
       </w:r>
     </w:p>
     <w:p>
@@ -1856,13 +2579,45 @@
         <w:rPr>
           <w:rFonts w:ascii="Corbel" w:hAnsi="Corbel"/>
         </w:rPr>
-        <w:t>L09</w:t>
-      </w:r>
-      <w:r>
-        <w:rPr>
-          <w:rFonts w:ascii="Corbel" w:hAnsi="Corbel"/>
-        </w:rPr>
-        <w:t> : PROC</w:t>
+        <w:t>L08</w:t>
+      </w:r>
+      <w:r>
+        <w:rPr>
+          <w:rFonts w:ascii="Corbel" w:hAnsi="Corbel"/>
+        </w:rPr>
+        <w:t> : PROM</w:t>
+      </w:r>
+      <w:r>
+        <w:rPr>
+          <w:rFonts w:ascii="Corbel" w:hAnsi="Corbel"/>
+        </w:rPr>
+        <w:t xml:space="preserve"> </w:t>
+      </w:r>
+      <w:r>
+        <w:rPr>
+          <w:rFonts w:ascii="Corbel" w:hAnsi="Corbel"/>
+          <w:color w:val="FF0000"/>
+          <w:lang w:val="en-US"/>
+        </w:rPr>
+        <w:t xml:space="preserve">(TOP </w:t>
+      </w:r>
+      <w:proofErr w:type="spellStart"/>
+      <w:r>
+        <w:rPr>
+          <w:rFonts w:ascii="Corbel" w:hAnsi="Corbel"/>
+          <w:color w:val="FF0000"/>
+          <w:lang w:val="en-US"/>
+        </w:rPr>
+        <w:t>Organe</w:t>
+      </w:r>
+      <w:proofErr w:type="spellEnd"/>
+      <w:r>
+        <w:rPr>
+          <w:rFonts w:ascii="Corbel" w:hAnsi="Corbel"/>
+          <w:color w:val="FF0000"/>
+          <w:lang w:val="en-US"/>
+        </w:rPr>
+        <w:t>)</w:t>
       </w:r>
     </w:p>
     <w:p>
@@ -1880,7 +2635,59 @@
         <w:rPr>
           <w:rFonts w:ascii="Corbel" w:hAnsi="Corbel"/>
         </w:rPr>
-        <w:t>L10: Paramètre de fin de conception</w:t>
+        <w:t>L</w:t>
+      </w:r>
+      <w:proofErr w:type="gramStart"/>
+      <w:r>
+        <w:rPr>
+          <w:rFonts w:ascii="Corbel" w:hAnsi="Corbel"/>
+        </w:rPr>
+        <w:t>09</w:t>
+      </w:r>
+      <w:r>
+        <w:rPr>
+          <w:rFonts w:ascii="Corbel" w:hAnsi="Corbel"/>
+        </w:rPr>
+        <w:t>:</w:t>
+      </w:r>
+      <w:proofErr w:type="gramEnd"/>
+      <w:r>
+        <w:rPr>
+          <w:rFonts w:ascii="Corbel" w:hAnsi="Corbel"/>
+        </w:rPr>
+        <w:t xml:space="preserve"> AMDEC</w:t>
+      </w:r>
+      <w:r>
+        <w:rPr>
+          <w:rFonts w:ascii="Corbel" w:hAnsi="Corbel"/>
+        </w:rPr>
+        <w:t xml:space="preserve"> </w:t>
+      </w:r>
+      <w:r>
+        <w:rPr>
+          <w:rFonts w:ascii="Corbel" w:hAnsi="Corbel"/>
+          <w:color w:val="FF0000"/>
+          <w:lang w:val="en-US"/>
+        </w:rPr>
+        <w:t xml:space="preserve">(TOP </w:t>
+      </w:r>
+      <w:proofErr w:type="spellStart"/>
+      <w:r>
+        <w:rPr>
+          <w:rFonts w:ascii="Corbel" w:hAnsi="Corbel"/>
+          <w:color w:val="FF0000"/>
+          <w:lang w:val="en-US"/>
+        </w:rPr>
+        <w:t>Organe</w:t>
+      </w:r>
+      <w:proofErr w:type="spellEnd"/>
+      <w:r>
+        <w:rPr>
+          <w:rFonts w:ascii="Corbel" w:hAnsi="Corbel"/>
+          <w:color w:val="FF0000"/>
+          <w:lang w:val="en-US"/>
+        </w:rPr>
+        <w:t>)</w:t>
       </w:r>
     </w:p>
     <w:p>
@@ -1904,7 +2711,119 @@
         <w:rPr>
           <w:rFonts w:ascii="Corbel" w:hAnsi="Corbel"/>
         </w:rPr>
-        <w:t>11</w:t>
+        <w:t>10</w:t>
+      </w:r>
+      <w:r>
+        <w:rPr>
+          <w:rFonts w:ascii="Corbel" w:hAnsi="Corbel"/>
+        </w:rPr>
+        <w:t> : PROC</w:t>
+      </w:r>
+      <w:r>
+        <w:rPr>
+          <w:rFonts w:ascii="Corbel" w:hAnsi="Corbel"/>
+        </w:rPr>
+        <w:t xml:space="preserve"> </w:t>
+      </w:r>
+      <w:r>
+        <w:rPr>
+          <w:rFonts w:ascii="Corbel" w:hAnsi="Corbel"/>
+          <w:color w:val="FF0000"/>
+          <w:lang w:val="en-US"/>
+        </w:rPr>
+        <w:t xml:space="preserve">(TOP </w:t>
+      </w:r>
+      <w:proofErr w:type="spellStart"/>
+      <w:r>
+        <w:rPr>
+          <w:rFonts w:ascii="Corbel" w:hAnsi="Corbel"/>
+          <w:color w:val="FF0000"/>
+          <w:lang w:val="en-US"/>
+        </w:rPr>
+        <w:t>Moteur</w:t>
+      </w:r>
+      <w:proofErr w:type="spellEnd"/>
+      <w:r>
+        <w:rPr>
+          <w:rFonts w:ascii="Corbel" w:hAnsi="Corbel"/>
+          <w:color w:val="FF0000"/>
+          <w:lang w:val="en-US"/>
+        </w:rPr>
+        <w:t>)</w:t>
+      </w:r>
+    </w:p>
+    <w:p>
+      <w:pPr>
+        <w:pStyle w:val="Paragraphedeliste"/>
+        <w:numPr>
+          <w:ilvl w:val="0"/>
+          <w:numId w:val="1"/>
+        </w:numPr>
+        <w:rPr>
+          <w:rFonts w:ascii="Corbel" w:hAnsi="Corbel"/>
+        </w:rPr>
+      </w:pPr>
+      <w:r>
+        <w:rPr>
+          <w:rFonts w:ascii="Corbel" w:hAnsi="Corbel"/>
+        </w:rPr>
+        <w:t>L</w:t>
+      </w:r>
+      <w:proofErr w:type="gramStart"/>
+      <w:r>
+        <w:rPr>
+          <w:rFonts w:ascii="Corbel" w:hAnsi="Corbel"/>
+        </w:rPr>
+        <w:t>1</w:t>
+      </w:r>
+      <w:r>
+        <w:rPr>
+          <w:rFonts w:ascii="Corbel" w:hAnsi="Corbel"/>
+        </w:rPr>
+        <w:t>1</w:t>
+      </w:r>
+      <w:r>
+        <w:rPr>
+          <w:rFonts w:ascii="Corbel" w:hAnsi="Corbel"/>
+        </w:rPr>
+        <w:t>:</w:t>
+      </w:r>
+      <w:proofErr w:type="gramEnd"/>
+      <w:r>
+        <w:rPr>
+          <w:rFonts w:ascii="Corbel" w:hAnsi="Corbel"/>
+        </w:rPr>
+        <w:t xml:space="preserve"> Paramètre de fin de conception</w:t>
+      </w:r>
+    </w:p>
+    <w:p>
+      <w:pPr>
+        <w:pStyle w:val="Paragraphedeliste"/>
+        <w:numPr>
+          <w:ilvl w:val="0"/>
+          <w:numId w:val="1"/>
+        </w:numPr>
+        <w:rPr>
+          <w:rFonts w:ascii="Corbel" w:hAnsi="Corbel"/>
+        </w:rPr>
+      </w:pPr>
+      <w:r>
+        <w:rPr>
+          <w:rFonts w:ascii="Corbel" w:hAnsi="Corbel"/>
+        </w:rPr>
+        <w:t>L</w:t>
+      </w:r>
+      <w:r>
+        <w:rPr>
+          <w:rFonts w:ascii="Corbel" w:hAnsi="Corbel"/>
+        </w:rPr>
+        <w:t>1</w:t>
+      </w:r>
+      <w:r>
+        <w:rPr>
+          <w:rFonts w:ascii="Corbel" w:hAnsi="Corbel"/>
+        </w:rPr>
+        <w:t>2</w:t>
       </w:r>
       <w:r>
         <w:rPr>
@@ -1912,47 +2831,382 @@
         </w:rPr>
         <w:t> : AMDEC</w:t>
       </w:r>
-    </w:p>
-    <w:p>
-      <w:pPr>
-        <w:rPr>
-          <w:rFonts w:ascii="Corbel" w:hAnsi="Corbel"/>
-        </w:rPr>
-      </w:pPr>
-    </w:p>
-    <w:p>
-      <w:pPr>
-        <w:rPr>
-          <w:rFonts w:ascii="Corbel" w:hAnsi="Corbel"/>
-          <w:u w:val="single"/>
-        </w:rPr>
-      </w:pPr>
-      <w:r>
-        <w:rPr>
-          <w:rFonts w:ascii="Corbel" w:hAnsi="Corbel"/>
-          <w:u w:val="single"/>
-        </w:rPr>
+      <w:r>
+        <w:rPr>
+          <w:rFonts w:ascii="Corbel" w:hAnsi="Corbel"/>
+        </w:rPr>
+        <w:t xml:space="preserve"> </w:t>
+      </w:r>
+      <w:r>
+        <w:rPr>
+          <w:rFonts w:ascii="Corbel" w:hAnsi="Corbel"/>
+          <w:color w:val="FF0000"/>
+          <w:lang w:val="en-US"/>
+        </w:rPr>
+        <w:t xml:space="preserve">(TOP </w:t>
+      </w:r>
+      <w:proofErr w:type="spellStart"/>
+      <w:r>
+        <w:rPr>
+          <w:rFonts w:ascii="Corbel" w:hAnsi="Corbel"/>
+          <w:color w:val="FF0000"/>
+          <w:lang w:val="en-US"/>
+        </w:rPr>
+        <w:t>Moteur</w:t>
+      </w:r>
+      <w:proofErr w:type="spellEnd"/>
+      <w:r>
+        <w:rPr>
+          <w:rFonts w:ascii="Corbel" w:hAnsi="Corbel"/>
+          <w:color w:val="FF0000"/>
+          <w:lang w:val="en-US"/>
+        </w:rPr>
+        <w:t>)</w:t>
+      </w:r>
+    </w:p>
+    <w:p>
+      <w:pPr>
+        <w:pStyle w:val="Titre2"/>
+      </w:pPr>
+      <w:r>
+        <w:t>Pour le système S0 :</w:t>
+      </w:r>
+    </w:p>
+    <w:p>
+      <w:pPr>
+        <w:pStyle w:val="Paragraphedeliste"/>
+        <w:numPr>
+          <w:ilvl w:val="0"/>
+          <w:numId w:val="2"/>
+        </w:numPr>
+        <w:rPr>
+          <w:rFonts w:ascii="Corbel" w:hAnsi="Corbel"/>
+        </w:rPr>
+      </w:pPr>
+      <w:r>
+        <w:rPr>
+          <w:rFonts w:ascii="Corbel" w:hAnsi="Corbel"/>
+        </w:rPr>
+        <w:t>OSI (organigramme)</w:t>
+      </w:r>
+    </w:p>
+    <w:p>
+      <w:pPr>
+        <w:pStyle w:val="Paragraphedeliste"/>
+        <w:numPr>
+          <w:ilvl w:val="0"/>
+          <w:numId w:val="2"/>
+        </w:numPr>
+        <w:rPr>
+          <w:rFonts w:ascii="Corbel" w:hAnsi="Corbel"/>
+        </w:rPr>
+      </w:pPr>
+      <w:r>
+        <w:rPr>
+          <w:rFonts w:ascii="Corbel" w:hAnsi="Corbel"/>
+        </w:rPr>
+        <w:t>Page de la direction PROJET</w:t>
+      </w:r>
+    </w:p>
+    <w:p>
+      <w:pPr>
+        <w:pStyle w:val="Paragraphedeliste"/>
+        <w:numPr>
+          <w:ilvl w:val="0"/>
+          <w:numId w:val="2"/>
+        </w:numPr>
+        <w:rPr>
+          <w:rFonts w:ascii="Corbel" w:hAnsi="Corbel"/>
+        </w:rPr>
+      </w:pPr>
+      <w:r>
+        <w:rPr>
+          <w:rFonts w:ascii="Corbel" w:hAnsi="Corbel"/>
+        </w:rPr>
+        <w:t>Profession de cohérence véhicule</w:t>
+      </w:r>
+    </w:p>
+    <w:p>
+      <w:pPr>
+        <w:pStyle w:val="Paragraphedeliste"/>
+        <w:numPr>
+          <w:ilvl w:val="0"/>
+          <w:numId w:val="2"/>
+        </w:numPr>
+        <w:rPr>
+          <w:rFonts w:ascii="Corbel" w:hAnsi="Corbel"/>
+        </w:rPr>
+      </w:pPr>
+      <w:r>
+        <w:rPr>
+          <w:rFonts w:ascii="Corbel" w:hAnsi="Corbel"/>
+        </w:rPr>
+        <w:t>Liste des Si</w:t>
+      </w:r>
+    </w:p>
+    <w:p>
+      <w:pPr>
+        <w:pStyle w:val="Paragraphedeliste"/>
+        <w:numPr>
+          <w:ilvl w:val="0"/>
+          <w:numId w:val="2"/>
+        </w:numPr>
+        <w:rPr>
+          <w:rFonts w:ascii="Corbel" w:hAnsi="Corbel"/>
+        </w:rPr>
+      </w:pPr>
+      <w:r>
+        <w:rPr>
+          <w:rFonts w:ascii="Corbel" w:hAnsi="Corbel"/>
+        </w:rPr>
+        <w:t>DO-LISTS des acteurs par pole</w:t>
+      </w:r>
+    </w:p>
+    <w:p>
+      <w:pPr>
+        <w:pStyle w:val="Paragraphedeliste"/>
+        <w:numPr>
+          <w:ilvl w:val="0"/>
+          <w:numId w:val="2"/>
+        </w:numPr>
+        <w:rPr>
+          <w:rFonts w:ascii="Corbel" w:hAnsi="Corbel"/>
+        </w:rPr>
+      </w:pPr>
+      <w:r>
+        <w:rPr>
+          <w:rFonts w:ascii="Corbel" w:hAnsi="Corbel"/>
+        </w:rPr>
+        <w:t>Vérification de la conformité véhicule</w:t>
+      </w:r>
+    </w:p>
+    <w:p>
+      <w:pPr>
+        <w:pStyle w:val="Paragraphedeliste"/>
+        <w:numPr>
+          <w:ilvl w:val="0"/>
+          <w:numId w:val="2"/>
+        </w:numPr>
+        <w:rPr>
+          <w:rFonts w:ascii="Corbel" w:hAnsi="Corbel"/>
+        </w:rPr>
+      </w:pPr>
+      <w:r>
+        <w:rPr>
+          <w:rFonts w:ascii="Corbel" w:hAnsi="Corbel"/>
+        </w:rPr>
+        <w:t>Chrono des difficultés de conception rencontrées</w:t>
+      </w:r>
+    </w:p>
+    <w:p>
+      <w:pPr>
+        <w:pStyle w:val="Paragraphedeliste"/>
+        <w:numPr>
+          <w:ilvl w:val="0"/>
+          <w:numId w:val="2"/>
+        </w:numPr>
+        <w:rPr>
+          <w:rFonts w:ascii="Corbel" w:hAnsi="Corbel"/>
+        </w:rPr>
+      </w:pPr>
+      <w:r>
+        <w:rPr>
+          <w:rFonts w:ascii="Corbel" w:hAnsi="Corbel"/>
+        </w:rPr>
+        <w:t>Chrono des difficultés d’intégration rencontrées</w:t>
+      </w:r>
+    </w:p>
+    <w:p>
+      <w:pPr>
+        <w:pStyle w:val="Paragraphedeliste"/>
+        <w:numPr>
+          <w:ilvl w:val="0"/>
+          <w:numId w:val="2"/>
+        </w:numPr>
+        <w:rPr>
+          <w:rFonts w:ascii="Corbel" w:hAnsi="Corbel"/>
+        </w:rPr>
+      </w:pPr>
+      <w:r>
+        <w:rPr>
+          <w:rFonts w:ascii="Corbel" w:hAnsi="Corbel"/>
+        </w:rPr>
+        <w:t>Plan des essais (2 types)</w:t>
+      </w:r>
+    </w:p>
+    <w:p>
+      <w:pPr>
+        <w:pStyle w:val="Paragraphedeliste"/>
+        <w:numPr>
+          <w:ilvl w:val="0"/>
+          <w:numId w:val="2"/>
+        </w:numPr>
+        <w:rPr>
+          <w:rFonts w:ascii="Corbel" w:hAnsi="Corbel"/>
+        </w:rPr>
+      </w:pPr>
+      <w:r>
+        <w:rPr>
+          <w:rFonts w:ascii="Corbel" w:hAnsi="Corbel"/>
+        </w:rPr>
+        <w:t>Résultats des essais</w:t>
+      </w:r>
+    </w:p>
+    <w:p>
+      <w:pPr>
+        <w:pStyle w:val="Titre2"/>
+      </w:pPr>
+      <w:r>
+        <w:t>Livrables de la Direction Projet :</w:t>
+      </w:r>
+    </w:p>
+    <w:p>
+      <w:pPr>
+        <w:pStyle w:val="Paragraphedeliste"/>
+        <w:numPr>
+          <w:ilvl w:val="0"/>
+          <w:numId w:val="2"/>
+        </w:numPr>
+        <w:rPr>
+          <w:rFonts w:ascii="Corbel" w:hAnsi="Corbel"/>
+        </w:rPr>
+      </w:pPr>
+      <w:r>
+        <w:rPr>
+          <w:rFonts w:ascii="Corbel" w:hAnsi="Corbel"/>
+        </w:rPr>
+        <w:t>La P10P</w:t>
+      </w:r>
+    </w:p>
+    <w:p>
+      <w:pPr>
+        <w:pStyle w:val="Paragraphedeliste"/>
+        <w:numPr>
+          <w:ilvl w:val="0"/>
+          <w:numId w:val="2"/>
+        </w:numPr>
+        <w:rPr>
+          <w:rFonts w:ascii="Corbel" w:hAnsi="Corbel"/>
+        </w:rPr>
+      </w:pPr>
+      <w:r>
+        <w:rPr>
+          <w:rFonts w:ascii="Corbel" w:hAnsi="Corbel"/>
+        </w:rPr>
+        <w:t>Liste des missions Alpha 1A disponibles, leurs deadlines et leur affectation</w:t>
+      </w:r>
+    </w:p>
+    <w:p>
+      <w:pPr>
+        <w:pStyle w:val="Paragraphedeliste"/>
+        <w:numPr>
+          <w:ilvl w:val="0"/>
+          <w:numId w:val="2"/>
+        </w:numPr>
+        <w:rPr>
+          <w:rFonts w:ascii="Corbel" w:hAnsi="Corbel"/>
+        </w:rPr>
+      </w:pPr>
+      <w:r>
+        <w:rPr>
+          <w:rFonts w:ascii="Corbel" w:hAnsi="Corbel"/>
+        </w:rPr>
+        <w:t>Les différents plannings</w:t>
+      </w:r>
+    </w:p>
+    <w:p>
+      <w:pPr>
+        <w:pStyle w:val="Paragraphedeliste"/>
+        <w:numPr>
+          <w:ilvl w:val="0"/>
+          <w:numId w:val="2"/>
+        </w:numPr>
+        <w:rPr>
+          <w:rFonts w:ascii="Corbel" w:hAnsi="Corbel"/>
+        </w:rPr>
+      </w:pPr>
+      <w:r>
+        <w:rPr>
+          <w:rFonts w:ascii="Corbel" w:hAnsi="Corbel"/>
+        </w:rPr>
+        <w:t>Les CR de chaque réunion de pilotage (hebdomadaire)</w:t>
+      </w:r>
+    </w:p>
+    <w:p>
+      <w:pPr>
+        <w:pStyle w:val="Paragraphedeliste"/>
+        <w:numPr>
+          <w:ilvl w:val="0"/>
+          <w:numId w:val="2"/>
+        </w:numPr>
+        <w:rPr>
+          <w:rFonts w:ascii="Corbel" w:hAnsi="Corbel"/>
+        </w:rPr>
+      </w:pPr>
+      <w:r>
+        <w:rPr>
+          <w:rFonts w:ascii="Corbel" w:hAnsi="Corbel"/>
+        </w:rPr>
+        <w:t xml:space="preserve">Tous les livrables de gestion et pilotage de projet (Diapo des </w:t>
+      </w:r>
+      <w:proofErr w:type="gramStart"/>
+      <w:r>
+        <w:rPr>
+          <w:rFonts w:ascii="Corbel" w:hAnsi="Corbel"/>
+        </w:rPr>
+        <w:t>tops,…</w:t>
+      </w:r>
+      <w:proofErr w:type="gramEnd"/>
+      <w:r>
+        <w:rPr>
+          <w:rFonts w:ascii="Corbel" w:hAnsi="Corbel"/>
+        </w:rPr>
+        <w:t>)</w:t>
+      </w:r>
+    </w:p>
+    <w:p>
+      <w:pPr>
+        <w:pStyle w:val="Paragraphedeliste"/>
+        <w:rPr>
+          <w:rFonts w:ascii="Corbel" w:hAnsi="Corbel"/>
+        </w:rPr>
+      </w:pPr>
+    </w:p>
+    <w:p>
+      <w:pPr>
+        <w:rPr>
+          <w:rFonts w:ascii="Corbel" w:hAnsi="Corbel"/>
+        </w:rPr>
+      </w:pPr>
+    </w:p>
+    <w:p>
+      <w:pPr>
+        <w:rPr>
+          <w:rFonts w:ascii="Corbel" w:hAnsi="Corbel"/>
+        </w:rPr>
+      </w:pPr>
+      <w:r>
+        <w:rPr>
+          <w:rFonts w:ascii="Corbel" w:hAnsi="Corbel"/>
+        </w:rPr>
+        <w:br w:type="page"/>
+      </w:r>
+    </w:p>
+    <w:p>
+      <w:pPr>
+        <w:pStyle w:val="Titre1"/>
+      </w:pPr>
+      <w:r>
+        <w:lastRenderedPageBreak/>
         <w:t>Proposition d’architecture d</w:t>
       </w:r>
       <w:r>
-        <w:rPr>
-          <w:rFonts w:ascii="Corbel" w:hAnsi="Corbel"/>
-          <w:u w:val="single"/>
-        </w:rPr>
         <w:t xml:space="preserve">’équipe/département </w:t>
       </w:r>
       <w:r>
-        <w:rPr>
-          <w:rFonts w:ascii="Corbel" w:hAnsi="Corbel"/>
-          <w:u w:val="single"/>
-        </w:rPr>
         <w:t xml:space="preserve">pour </w:t>
       </w:r>
       <w:r>
-        <w:rPr>
-          <w:rFonts w:ascii="Corbel" w:hAnsi="Corbel"/>
-          <w:u w:val="single"/>
-        </w:rPr>
         <w:t>l’EPSA :</w:t>
       </w:r>
     </w:p>
@@ -2123,7 +3377,21 @@
         <w:rPr>
           <w:rFonts w:ascii="Corbel" w:hAnsi="Corbel"/>
         </w:rPr>
-        <w:t>Responsables d’un groupe de Sij (thématiquement liés)</w:t>
+        <w:t xml:space="preserve">Responsables d’un groupe de </w:t>
+      </w:r>
+      <w:proofErr w:type="spellStart"/>
+      <w:r>
+        <w:rPr>
+          <w:rFonts w:ascii="Corbel" w:hAnsi="Corbel"/>
+        </w:rPr>
+        <w:t>Sij</w:t>
+      </w:r>
+      <w:proofErr w:type="spellEnd"/>
+      <w:r>
+        <w:rPr>
+          <w:rFonts w:ascii="Corbel" w:hAnsi="Corbel"/>
+        </w:rPr>
+        <w:t xml:space="preserve"> (thématiquement liés)</w:t>
       </w:r>
     </w:p>
     <w:p>
@@ -2267,7 +3535,6 @@
         <w:rPr>
           <w:rFonts w:ascii="Corbel" w:hAnsi="Corbel"/>
         </w:rPr>
-        <w:lastRenderedPageBreak/>
         <w:t>Chargé de la vérification élémentaire des kits de montage</w:t>
       </w:r>
     </w:p>
@@ -2294,31 +3561,18 @@
     </w:p>
     <w:p>
       <w:pPr>
-        <w:rPr>
-          <w:rFonts w:ascii="Corbel" w:hAnsi="Corbel"/>
-          <w:u w:val="single"/>
-        </w:rPr>
-      </w:pPr>
-      <w:r>
-        <w:rPr>
-          <w:rFonts w:ascii="Corbel" w:hAnsi="Corbel"/>
-          <w:u w:val="single"/>
-        </w:rPr>
+        <w:pStyle w:val="Titre2"/>
+      </w:pPr>
+      <w:r>
         <w:t xml:space="preserve">Architecture des </w:t>
       </w:r>
       <w:r>
         <w:rPr>
-          <w:rFonts w:ascii="Corbel" w:hAnsi="Corbel"/>
           <w:color w:val="FF0000"/>
-          <w:u w:val="single"/>
         </w:rPr>
         <w:t>missions</w:t>
       </w:r>
       <w:r>
-        <w:rPr>
-          <w:rFonts w:ascii="Corbel" w:hAnsi="Corbel"/>
-          <w:u w:val="single"/>
-        </w:rPr>
         <w:t xml:space="preserve"> pour Alpha 1A :</w:t>
       </w:r>
     </w:p>
@@ -2440,7 +3694,21 @@
         <w:rPr>
           <w:rFonts w:ascii="Corbel" w:hAnsi="Corbel"/>
         </w:rPr>
-        <w:t>Certains livrables des Sij ne sont pas de la responsabilité des 1As, car ils relèvent de la politique véhicule globale. Par exemple :</w:t>
+        <w:t xml:space="preserve">Certains livrables des </w:t>
+      </w:r>
+      <w:proofErr w:type="spellStart"/>
+      <w:r>
+        <w:rPr>
+          <w:rFonts w:ascii="Corbel" w:hAnsi="Corbel"/>
+        </w:rPr>
+        <w:t>Sij</w:t>
+      </w:r>
+      <w:proofErr w:type="spellEnd"/>
+      <w:r>
+        <w:rPr>
+          <w:rFonts w:ascii="Corbel" w:hAnsi="Corbel"/>
+        </w:rPr>
+        <w:t xml:space="preserve"> ne sont pas de la responsabilité des 1As, car ils relèvent de la politique véhicule globale. Par exemple :</w:t>
       </w:r>
     </w:p>
     <w:p>
@@ -2476,511 +3744,29 @@
         <w:rPr>
           <w:rFonts w:ascii="Corbel" w:hAnsi="Corbel"/>
         </w:rPr>
-        <w:t>Le CdCF, dont les grandes lignes doivent être rédigées par les Beta 1A</w:t>
-      </w:r>
-    </w:p>
-    <w:p>
-      <w:pPr>
-        <w:rPr>
-          <w:rFonts w:ascii="Corbel" w:hAnsi="Corbel"/>
-        </w:rPr>
-      </w:pPr>
-    </w:p>
-    <w:p>
-      <w:pPr>
-        <w:rPr>
-          <w:rFonts w:ascii="Corbel" w:hAnsi="Corbel"/>
-          <w:u w:val="single"/>
-        </w:rPr>
-      </w:pPr>
-      <w:r>
-        <w:rPr>
-          <w:rFonts w:ascii="Corbel" w:hAnsi="Corbel"/>
-          <w:u w:val="single"/>
-        </w:rPr>
-        <w:t>Enfin, Pour le système S0 :</w:t>
-      </w:r>
-    </w:p>
-    <w:p>
-      <w:pPr>
-        <w:pStyle w:val="Paragraphedeliste"/>
-        <w:numPr>
-          <w:ilvl w:val="0"/>
-          <w:numId w:val="2"/>
-        </w:numPr>
-        <w:rPr>
-          <w:rFonts w:ascii="Corbel" w:hAnsi="Corbel"/>
-        </w:rPr>
-      </w:pPr>
-      <w:r>
-        <w:rPr>
-          <w:rFonts w:ascii="Corbel" w:hAnsi="Corbel"/>
-        </w:rPr>
-        <w:t>OSI (organigramme)</w:t>
-      </w:r>
-    </w:p>
-    <w:p>
-      <w:pPr>
-        <w:pStyle w:val="Paragraphedeliste"/>
-        <w:numPr>
-          <w:ilvl w:val="0"/>
-          <w:numId w:val="2"/>
-        </w:numPr>
-        <w:rPr>
-          <w:rFonts w:ascii="Corbel" w:hAnsi="Corbel"/>
-        </w:rPr>
-      </w:pPr>
-      <w:r>
-        <w:rPr>
-          <w:rFonts w:ascii="Corbel" w:hAnsi="Corbel"/>
-        </w:rPr>
-        <w:t>Page de la direction PROJET</w:t>
-      </w:r>
-    </w:p>
-    <w:p>
-      <w:pPr>
-        <w:pStyle w:val="Paragraphedeliste"/>
-        <w:numPr>
-          <w:ilvl w:val="0"/>
-          <w:numId w:val="2"/>
-        </w:numPr>
-        <w:rPr>
-          <w:rFonts w:ascii="Corbel" w:hAnsi="Corbel"/>
-        </w:rPr>
-      </w:pPr>
-      <w:r>
-        <w:rPr>
-          <w:rFonts w:ascii="Corbel" w:hAnsi="Corbel"/>
-        </w:rPr>
-        <w:t>Pro</w:t>
-      </w:r>
-      <w:r>
-        <w:rPr>
-          <w:rFonts w:ascii="Corbel" w:hAnsi="Corbel"/>
-        </w:rPr>
-        <w:t>fession</w:t>
-      </w:r>
-      <w:r>
-        <w:rPr>
-          <w:rFonts w:ascii="Corbel" w:hAnsi="Corbel"/>
-        </w:rPr>
-        <w:t xml:space="preserve"> de cohérence véhicule</w:t>
-      </w:r>
-    </w:p>
-    <w:p>
-      <w:pPr>
-        <w:pStyle w:val="Paragraphedeliste"/>
-        <w:numPr>
-          <w:ilvl w:val="0"/>
-          <w:numId w:val="2"/>
-        </w:numPr>
-        <w:rPr>
-          <w:rFonts w:ascii="Corbel" w:hAnsi="Corbel"/>
-        </w:rPr>
-      </w:pPr>
-      <w:r>
-        <w:rPr>
-          <w:rFonts w:ascii="Corbel" w:hAnsi="Corbel"/>
-        </w:rPr>
-        <w:t>Liste des Si</w:t>
-      </w:r>
-    </w:p>
-    <w:p>
-      <w:pPr>
-        <w:pStyle w:val="Paragraphedeliste"/>
-        <w:numPr>
-          <w:ilvl w:val="0"/>
-          <w:numId w:val="2"/>
-        </w:numPr>
-        <w:rPr>
-          <w:rFonts w:ascii="Corbel" w:hAnsi="Corbel"/>
-        </w:rPr>
-      </w:pPr>
-      <w:r>
-        <w:rPr>
-          <w:rFonts w:ascii="Corbel" w:hAnsi="Corbel"/>
-        </w:rPr>
-        <w:t>DO-LISTS des acteurs par pole</w:t>
-      </w:r>
-    </w:p>
-    <w:p>
-      <w:pPr>
-        <w:pStyle w:val="Paragraphedeliste"/>
-        <w:numPr>
-          <w:ilvl w:val="0"/>
-          <w:numId w:val="2"/>
-        </w:numPr>
-        <w:rPr>
-          <w:rFonts w:ascii="Corbel" w:hAnsi="Corbel"/>
-        </w:rPr>
-      </w:pPr>
-      <w:r>
-        <w:rPr>
-          <w:rFonts w:ascii="Corbel" w:hAnsi="Corbel"/>
-        </w:rPr>
-        <w:t>Vérification de la conformité véhicule</w:t>
-      </w:r>
-    </w:p>
-    <w:p>
-      <w:pPr>
-        <w:pStyle w:val="Paragraphedeliste"/>
-        <w:numPr>
-          <w:ilvl w:val="0"/>
-          <w:numId w:val="2"/>
-        </w:numPr>
-        <w:rPr>
-          <w:rFonts w:ascii="Corbel" w:hAnsi="Corbel"/>
-        </w:rPr>
-      </w:pPr>
-      <w:r>
-        <w:rPr>
-          <w:rFonts w:ascii="Corbel" w:hAnsi="Corbel"/>
-        </w:rPr>
-        <w:t>Chrono</w:t>
-      </w:r>
-      <w:r>
-        <w:rPr>
-          <w:rFonts w:ascii="Corbel" w:hAnsi="Corbel"/>
-        </w:rPr>
-        <w:t xml:space="preserve"> des difficultés de conception rencontrées</w:t>
-      </w:r>
-    </w:p>
-    <w:p>
-      <w:pPr>
-        <w:pStyle w:val="Paragraphedeliste"/>
-        <w:numPr>
-          <w:ilvl w:val="0"/>
-          <w:numId w:val="2"/>
-        </w:numPr>
-        <w:rPr>
-          <w:rFonts w:ascii="Corbel" w:hAnsi="Corbel"/>
-        </w:rPr>
-      </w:pPr>
-      <w:r>
-        <w:rPr>
-          <w:rFonts w:ascii="Corbel" w:hAnsi="Corbel"/>
-        </w:rPr>
-        <w:t>Chrono</w:t>
-      </w:r>
-      <w:r>
-        <w:rPr>
-          <w:rFonts w:ascii="Corbel" w:hAnsi="Corbel"/>
-        </w:rPr>
-        <w:t xml:space="preserve"> des difficultés d’intégration</w:t>
-      </w:r>
-      <w:r>
-        <w:rPr>
-          <w:rFonts w:ascii="Corbel" w:hAnsi="Corbel"/>
-        </w:rPr>
-        <w:t xml:space="preserve"> rencontrées</w:t>
-      </w:r>
-    </w:p>
-    <w:p>
-      <w:pPr>
-        <w:pStyle w:val="Paragraphedeliste"/>
-        <w:numPr>
-          <w:ilvl w:val="0"/>
-          <w:numId w:val="2"/>
-        </w:numPr>
-        <w:rPr>
-          <w:rFonts w:ascii="Corbel" w:hAnsi="Corbel"/>
-        </w:rPr>
-      </w:pPr>
-      <w:r>
-        <w:rPr>
-          <w:rFonts w:ascii="Corbel" w:hAnsi="Corbel"/>
-        </w:rPr>
-        <w:t>Plan des essais</w:t>
-      </w:r>
-      <w:r>
-        <w:rPr>
-          <w:rFonts w:ascii="Corbel" w:hAnsi="Corbel"/>
-        </w:rPr>
-        <w:t xml:space="preserve"> (2 types)</w:t>
-      </w:r>
-    </w:p>
-    <w:p>
-      <w:pPr>
-        <w:pStyle w:val="Paragraphedeliste"/>
-        <w:numPr>
-          <w:ilvl w:val="0"/>
-          <w:numId w:val="2"/>
-        </w:numPr>
-        <w:rPr>
-          <w:rFonts w:ascii="Corbel" w:hAnsi="Corbel"/>
-        </w:rPr>
-      </w:pPr>
-      <w:r>
-        <w:rPr>
-          <w:rFonts w:ascii="Corbel" w:hAnsi="Corbel"/>
-        </w:rPr>
-        <w:t>Résultats des essais</w:t>
-      </w:r>
-    </w:p>
-    <w:p>
-      <w:pPr>
-        <w:rPr>
-          <w:rFonts w:ascii="Corbel" w:hAnsi="Corbel"/>
-          <w:u w:val="single"/>
-        </w:rPr>
-      </w:pPr>
-      <w:r>
-        <w:rPr>
-          <w:rFonts w:ascii="Corbel" w:hAnsi="Corbel"/>
-          <w:u w:val="single"/>
-        </w:rPr>
-        <w:t>La page de la direction projet contiendra :</w:t>
-      </w:r>
-    </w:p>
-    <w:p>
-      <w:pPr>
-        <w:pStyle w:val="Paragraphedeliste"/>
-        <w:numPr>
-          <w:ilvl w:val="0"/>
-          <w:numId w:val="2"/>
-        </w:numPr>
-        <w:rPr>
-          <w:rFonts w:ascii="Corbel" w:hAnsi="Corbel"/>
-        </w:rPr>
-      </w:pPr>
-      <w:r>
-        <w:rPr>
-          <w:rFonts w:ascii="Corbel" w:hAnsi="Corbel"/>
-        </w:rPr>
-        <w:t>La P10P</w:t>
-      </w:r>
-    </w:p>
-    <w:p>
-      <w:pPr>
-        <w:pStyle w:val="Paragraphedeliste"/>
-        <w:numPr>
-          <w:ilvl w:val="0"/>
-          <w:numId w:val="2"/>
-        </w:numPr>
-        <w:rPr>
-          <w:rFonts w:ascii="Corbel" w:hAnsi="Corbel"/>
-        </w:rPr>
-      </w:pPr>
-      <w:r>
-        <w:rPr>
-          <w:rFonts w:ascii="Corbel" w:hAnsi="Corbel"/>
-        </w:rPr>
-        <w:t>Liste des missions Alpha 1A disponibles, leurs deadlines et leur affectation</w:t>
-      </w:r>
-    </w:p>
-    <w:p>
-      <w:pPr>
-        <w:pStyle w:val="Paragraphedeliste"/>
-        <w:numPr>
-          <w:ilvl w:val="0"/>
-          <w:numId w:val="2"/>
-        </w:numPr>
-        <w:rPr>
-          <w:rFonts w:ascii="Corbel" w:hAnsi="Corbel"/>
-        </w:rPr>
-      </w:pPr>
-      <w:r>
-        <w:rPr>
-          <w:rFonts w:ascii="Corbel" w:hAnsi="Corbel"/>
-        </w:rPr>
-        <w:t>Les différents plannings</w:t>
-      </w:r>
-    </w:p>
-    <w:p>
-      <w:pPr>
-        <w:pStyle w:val="Paragraphedeliste"/>
-        <w:numPr>
-          <w:ilvl w:val="0"/>
-          <w:numId w:val="2"/>
-        </w:numPr>
-        <w:rPr>
-          <w:rFonts w:ascii="Corbel" w:hAnsi="Corbel"/>
-        </w:rPr>
-      </w:pPr>
-      <w:r>
-        <w:rPr>
-          <w:rFonts w:ascii="Corbel" w:hAnsi="Corbel"/>
-        </w:rPr>
-        <w:t>Les CR de chaque réunion de pilotage (hebdomadaire)</w:t>
-      </w:r>
-    </w:p>
-    <w:p>
-      <w:pPr>
-        <w:pStyle w:val="Paragraphedeliste"/>
-        <w:numPr>
-          <w:ilvl w:val="0"/>
-          <w:numId w:val="2"/>
-        </w:numPr>
-        <w:rPr>
-          <w:rFonts w:ascii="Corbel" w:hAnsi="Corbel"/>
-        </w:rPr>
-      </w:pPr>
-      <w:r>
-        <w:rPr>
-          <w:rFonts w:ascii="Corbel" w:hAnsi="Corbel"/>
-        </w:rPr>
-        <w:t>Tous les livrables de gestion et pilotage de projet (Diapo des tops,…)</w:t>
-      </w:r>
-    </w:p>
-    <w:p>
-      <w:pPr>
-        <w:rPr>
-          <w:rFonts w:ascii="Corbel" w:hAnsi="Corbel"/>
-          <w:u w:val="single"/>
-        </w:rPr>
-      </w:pPr>
-      <w:r>
-        <w:rPr>
-          <w:rFonts w:ascii="Corbel" w:hAnsi="Corbel"/>
-          <w:u w:val="single"/>
-        </w:rPr>
-        <w:t>Chronologie proposée des livrables :</w:t>
-      </w:r>
-    </w:p>
-    <w:p>
-      <w:pPr>
-        <w:pStyle w:val="Paragraphedeliste"/>
-        <w:numPr>
-          <w:ilvl w:val="0"/>
-          <w:numId w:val="2"/>
-        </w:numPr>
-        <w:rPr>
-          <w:rFonts w:ascii="Corbel" w:hAnsi="Corbel"/>
-        </w:rPr>
-      </w:pPr>
-      <w:r>
-        <w:rPr>
-          <w:rFonts w:ascii="Corbel" w:hAnsi="Corbel"/>
-        </w:rPr>
-        <w:t>L00 et L01 pour le top maquette</w:t>
-      </w:r>
-    </w:p>
-    <w:p>
-      <w:pPr>
-        <w:pStyle w:val="Paragraphedeliste"/>
-        <w:numPr>
-          <w:ilvl w:val="0"/>
-          <w:numId w:val="2"/>
-        </w:numPr>
-        <w:rPr>
-          <w:rFonts w:ascii="Corbel" w:hAnsi="Corbel"/>
-        </w:rPr>
-      </w:pPr>
-      <w:r>
-        <w:rPr>
-          <w:rFonts w:ascii="Corbel" w:hAnsi="Corbel"/>
-        </w:rPr>
-        <w:t xml:space="preserve">L02 et L03 pour le top </w:t>
-      </w:r>
-      <w:r>
-        <w:rPr>
-          <w:rFonts w:ascii="Corbel" w:hAnsi="Corbel"/>
-        </w:rPr>
-        <w:t>pré</w:t>
-      </w:r>
-      <w:r>
-        <w:rPr>
-          <w:rFonts w:ascii="Corbel" w:hAnsi="Corbel"/>
-        </w:rPr>
-        <w:t>/dim</w:t>
-      </w:r>
-    </w:p>
-    <w:p>
-      <w:pPr>
-        <w:pStyle w:val="Paragraphedeliste"/>
-        <w:numPr>
-          <w:ilvl w:val="0"/>
-          <w:numId w:val="2"/>
-        </w:numPr>
-        <w:rPr>
-          <w:rFonts w:ascii="Corbel" w:hAnsi="Corbel"/>
-        </w:rPr>
-      </w:pPr>
-      <w:r>
-        <w:rPr>
-          <w:rFonts w:ascii="Corbel" w:hAnsi="Corbel"/>
-        </w:rPr>
-        <w:t>L04 pour top Saison</w:t>
-      </w:r>
-    </w:p>
-    <w:p>
-      <w:pPr>
-        <w:pStyle w:val="Paragraphedeliste"/>
-        <w:numPr>
-          <w:ilvl w:val="0"/>
-          <w:numId w:val="2"/>
-        </w:numPr>
-        <w:rPr>
-          <w:rFonts w:ascii="Corbel" w:hAnsi="Corbel"/>
-        </w:rPr>
-      </w:pPr>
-      <w:r>
-        <w:rPr>
-          <w:rFonts w:ascii="Corbel" w:hAnsi="Corbel"/>
-        </w:rPr>
-        <w:t>L05, L06 et L07 pour top Copeaux</w:t>
-      </w:r>
-    </w:p>
-    <w:p>
-      <w:pPr>
-        <w:pStyle w:val="Paragraphedeliste"/>
-        <w:numPr>
-          <w:ilvl w:val="0"/>
-          <w:numId w:val="2"/>
-        </w:numPr>
-        <w:rPr>
-          <w:rFonts w:ascii="Corbel" w:hAnsi="Corbel"/>
-        </w:rPr>
-      </w:pPr>
-      <w:r>
-        <w:rPr>
-          <w:rFonts w:ascii="Corbel" w:hAnsi="Corbel"/>
-        </w:rPr>
-        <w:t>L08 pour top Organe</w:t>
-      </w:r>
-    </w:p>
-    <w:p>
-      <w:pPr>
-        <w:pStyle w:val="Paragraphedeliste"/>
-        <w:numPr>
-          <w:ilvl w:val="0"/>
-          <w:numId w:val="2"/>
-        </w:numPr>
-        <w:rPr>
-          <w:rFonts w:ascii="Corbel" w:hAnsi="Corbel"/>
-        </w:rPr>
-      </w:pPr>
-      <w:r>
-        <w:rPr>
-          <w:rFonts w:ascii="Corbel" w:hAnsi="Corbel"/>
-        </w:rPr>
-        <w:lastRenderedPageBreak/>
-        <w:t>L09 pour top Verif</w:t>
-      </w:r>
-    </w:p>
-    <w:p>
-      <w:pPr>
-        <w:pStyle w:val="Paragraphedeliste"/>
-        <w:numPr>
-          <w:ilvl w:val="0"/>
-          <w:numId w:val="2"/>
-        </w:numPr>
-        <w:rPr>
-          <w:rFonts w:ascii="Corbel" w:hAnsi="Corbel"/>
-        </w:rPr>
-      </w:pPr>
-      <w:r>
-        <w:rPr>
-          <w:rFonts w:ascii="Corbel" w:hAnsi="Corbel"/>
-        </w:rPr>
-        <w:t xml:space="preserve">Les autres livrables doivent être réalisés dans les meilleurs </w:t>
-      </w:r>
-      <w:r>
-        <w:rPr>
-          <w:rFonts w:ascii="Corbel" w:hAnsi="Corbel"/>
-        </w:rPr>
-        <w:t>délais</w:t>
-      </w:r>
+        <w:t xml:space="preserve">Le </w:t>
+      </w:r>
+      <w:proofErr w:type="spellStart"/>
+      <w:r>
+        <w:rPr>
+          <w:rFonts w:ascii="Corbel" w:hAnsi="Corbel"/>
+        </w:rPr>
+        <w:t>CdCF</w:t>
+      </w:r>
+      <w:proofErr w:type="spellEnd"/>
+      <w:r>
+        <w:rPr>
+          <w:rFonts w:ascii="Corbel" w:hAnsi="Corbel"/>
+        </w:rPr>
+        <w:t>, dont les grandes lignes doivent être rédigées par les Beta 1A</w:t>
+      </w:r>
+    </w:p>
+    <w:p>
+      <w:pPr>
+        <w:rPr>
+          <w:rFonts w:ascii="Corbel" w:hAnsi="Corbel"/>
+        </w:rPr>
+      </w:pPr>
     </w:p>
     <w:sectPr>
       <w:pgSz w:w="11906" w:h="16838" w:code="9"/>
@@ -3746,7 +4532,7 @@
     <w:link w:val="Titre1Car"/>
     <w:uiPriority w:val="9"/>
     <w:qFormat/>
-    <w:rsid w:val="0004189D"/>
+    <w:rsid w:val="002C153E"/>
     <w:pPr>
       <w:keepNext/>
       <w:keepLines/>
@@ -3754,10 +4540,32 @@
       <w:outlineLvl w:val="0"/>
     </w:pPr>
     <w:rPr>
-      <w:rFonts w:asciiTheme="majorHAnsi" w:eastAsiaTheme="majorEastAsia" w:hAnsiTheme="majorHAnsi" w:cstheme="majorBidi"/>
+      <w:rFonts w:ascii="Corbel" w:eastAsiaTheme="majorEastAsia" w:hAnsi="Corbel" w:cstheme="majorBidi"/>
       <w:color w:val="2E74B5" w:themeColor="accent1" w:themeShade="BF"/>
       <w:sz w:val="32"/>
       <w:szCs w:val="32"/>
+    </w:rPr>
+  </w:style>
+  <w:style w:type="paragraph" w:styleId="Titre2">
+    <w:name w:val="heading 2"/>
+    <w:basedOn w:val="Normal"/>
+    <w:next w:val="Normal"/>
+    <w:link w:val="Titre2Car"/>
+    <w:uiPriority w:val="9"/>
+    <w:unhideWhenUsed/>
+    <w:qFormat/>
+    <w:rsid w:val="006F38D5"/>
+    <w:pPr>
+      <w:keepNext/>
+      <w:keepLines/>
+      <w:spacing w:before="40" w:after="0"/>
+      <w:outlineLvl w:val="1"/>
+    </w:pPr>
+    <w:rPr>
+      <w:rFonts w:ascii="Corbel" w:eastAsiaTheme="majorEastAsia" w:hAnsi="Corbel" w:cstheme="majorBidi"/>
+      <w:color w:val="2E74B5" w:themeColor="accent1" w:themeShade="BF"/>
+      <w:sz w:val="26"/>
+      <w:szCs w:val="26"/>
     </w:rPr>
   </w:style>
   <w:style w:type="character" w:default="1" w:styleId="Policepardfaut">
@@ -3819,12 +4627,25 @@
     <w:basedOn w:val="Policepardfaut"/>
     <w:link w:val="Titre1"/>
     <w:uiPriority w:val="9"/>
-    <w:rsid w:val="0004189D"/>
+    <w:rsid w:val="002C153E"/>
     <w:rPr>
-      <w:rFonts w:asciiTheme="majorHAnsi" w:eastAsiaTheme="majorEastAsia" w:hAnsiTheme="majorHAnsi" w:cstheme="majorBidi"/>
+      <w:rFonts w:ascii="Corbel" w:eastAsiaTheme="majorEastAsia" w:hAnsi="Corbel" w:cstheme="majorBidi"/>
       <w:color w:val="2E74B5" w:themeColor="accent1" w:themeShade="BF"/>
       <w:sz w:val="32"/>
       <w:szCs w:val="32"/>
+    </w:rPr>
+  </w:style>
+  <w:style w:type="character" w:customStyle="1" w:styleId="Titre2Car">
+    <w:name w:val="Titre 2 Car"/>
+    <w:basedOn w:val="Policepardfaut"/>
+    <w:link w:val="Titre2"/>
+    <w:uiPriority w:val="9"/>
+    <w:rsid w:val="006F38D5"/>
+    <w:rPr>
+      <w:rFonts w:ascii="Corbel" w:eastAsiaTheme="majorEastAsia" w:hAnsi="Corbel" w:cstheme="majorBidi"/>
+      <w:color w:val="2E74B5" w:themeColor="accent1" w:themeShade="BF"/>
+      <w:sz w:val="26"/>
+      <w:szCs w:val="26"/>
     </w:rPr>
   </w:style>
 </w:styles>

</xml_diff>